<commit_message>
Created new google analytics account
</commit_message>
<xml_diff>
--- a/docs/meetingnote2023.4.10.docx
+++ b/docs/meetingnote2023.4.10.docx
@@ -1,6 +1,6 @@
 
 <file path=word/document.xml><?xml version="1.0" encoding="utf-8"?>
-<w:document xmlns:wpc="http://schemas.microsoft.com/office/word/2010/wordprocessingCanvas" xmlns:mc="http://schemas.openxmlformats.org/markup-compatibility/2006" xmlns:o="urn:schemas-microsoft-com:office:office" xmlns:r="http://schemas.openxmlformats.org/officeDocument/2006/relationships" xmlns:m="http://schemas.openxmlformats.org/officeDocument/2006/math" xmlns:v="urn:schemas-microsoft-com:vml" xmlns:wp14="http://schemas.microsoft.com/office/word/2010/wordprocessingDrawing" xmlns:wp="http://schemas.openxmlformats.org/drawingml/2006/wordprocessingDrawing" xmlns:w="http://schemas.openxmlformats.org/wordprocessingml/2006/main" xmlns:w14="http://schemas.microsoft.com/office/word/2010/wordml" xmlns:w10="urn:schemas-microsoft-com:office:word" xmlns:w15="http://schemas.microsoft.com/office/word/2012/wordml" xmlns:wpg="http://schemas.microsoft.com/office/word/2010/wordprocessingGroup" xmlns:wpi="http://schemas.microsoft.com/office/word/2010/wordprocessingInk" xmlns:wne="http://schemas.microsoft.com/office/word/2006/wordml" xmlns:wps="http://schemas.microsoft.com/office/word/2010/wordprocessingShape" xmlns:wpsCustomData="http://www.wps.cn/officeDocument/2013/wpsCustomData" mc:Ignorable="w14 w15 wp14">
+<w:document xmlns:wpc="http://schemas.microsoft.com/office/word/2010/wordprocessingCanvas" xmlns:cx="http://schemas.microsoft.com/office/drawing/2014/chartex" xmlns:cx1="http://schemas.microsoft.com/office/drawing/2015/9/8/chartex" xmlns:cx2="http://schemas.microsoft.com/office/drawing/2015/10/21/chartex" xmlns:cx3="http://schemas.microsoft.com/office/drawing/2016/5/9/chartex" xmlns:cx4="http://schemas.microsoft.com/office/drawing/2016/5/10/chartex" xmlns:cx5="http://schemas.microsoft.com/office/drawing/2016/5/11/chartex" xmlns:cx6="http://schemas.microsoft.com/office/drawing/2016/5/12/chartex" xmlns:cx7="http://schemas.microsoft.com/office/drawing/2016/5/13/chartex" xmlns:cx8="http://schemas.microsoft.com/office/drawing/2016/5/14/chartex" xmlns:mc="http://schemas.openxmlformats.org/markup-compatibility/2006" xmlns:aink="http://schemas.microsoft.com/office/drawing/2016/ink" xmlns:am3d="http://schemas.microsoft.com/office/drawing/2017/model3d" xmlns:o="urn:schemas-microsoft-com:office:office" xmlns:oel="http://schemas.microsoft.com/office/2019/extlst" xmlns:r="http://schemas.openxmlformats.org/officeDocument/2006/relationships" xmlns:m="http://schemas.openxmlformats.org/officeDocument/2006/math" xmlns:v="urn:schemas-microsoft-com:vml" xmlns:wp14="http://schemas.microsoft.com/office/word/2010/wordprocessingDrawing" xmlns:wp="http://schemas.openxmlformats.org/drawingml/2006/wordprocessingDrawing" xmlns:w10="urn:schemas-microsoft-com:office:word" xmlns:w="http://schemas.openxmlformats.org/wordprocessingml/2006/main" xmlns:w14="http://schemas.microsoft.com/office/word/2010/wordml" xmlns:w15="http://schemas.microsoft.com/office/word/2012/wordml" xmlns:w16cex="http://schemas.microsoft.com/office/word/2018/wordml/cex" xmlns:w16cid="http://schemas.microsoft.com/office/word/2016/wordml/cid" xmlns:w16="http://schemas.microsoft.com/office/word/2018/wordml" xmlns:w16du="http://schemas.microsoft.com/office/word/2023/wordml/word16du" xmlns:w16sdtdh="http://schemas.microsoft.com/office/word/2020/wordml/sdtdatahash" xmlns:w16se="http://schemas.microsoft.com/office/word/2015/wordml/symex" xmlns:wpg="http://schemas.microsoft.com/office/word/2010/wordprocessingGroup" xmlns:wpi="http://schemas.microsoft.com/office/word/2010/wordprocessingInk" xmlns:wne="http://schemas.microsoft.com/office/word/2006/wordml" xmlns:wps="http://schemas.microsoft.com/office/word/2010/wordprocessingShape" mc:Ignorable="w14 w15 w16se w16cid w16 w16cex w16sdtdh wp14">
   <w:body>
     <w:p>
       <w:pPr>
@@ -38,7 +38,21 @@
           <w:sz w:val="28"/>
           <w:szCs w:val="28"/>
         </w:rPr>
-        <w:t xml:space="preserve"> 3:00 -3:50 pm March 27, 2023</w:t>
+        <w:t xml:space="preserve"> 3:00 -3:50 pm </w:t>
+      </w:r>
+      <w:r>
+        <w:rPr>
+          <w:sz w:val="28"/>
+          <w:szCs w:val="28"/>
+        </w:rPr>
+        <w:t>April 10</w:t>
+      </w:r>
+      <w:r>
+        <w:rPr>
+          <w:sz w:val="28"/>
+          <w:szCs w:val="28"/>
+        </w:rPr>
+        <w:t>, 2023</w:t>
       </w:r>
     </w:p>
     <w:p>
@@ -103,7 +117,7 @@
     </w:p>
     <w:p>
       <w:pPr>
-        <w:pStyle w:val="6"/>
+        <w:pStyle w:val="ListParagraph1"/>
         <w:ind w:left="620"/>
         <w:rPr>
           <w:rFonts w:cs="Times New Roman (Body CS)"/>
@@ -114,7 +128,7 @@
     </w:p>
     <w:p>
       <w:pPr>
-        <w:pStyle w:val="6"/>
+        <w:pStyle w:val="ListParagraph1"/>
         <w:numPr>
           <w:ilvl w:val="0"/>
           <w:numId w:val="1"/>
@@ -131,12 +145,30 @@
           <w:sz w:val="24"/>
           <w:szCs w:val="24"/>
         </w:rPr>
-        <w:t xml:space="preserve">Tested iMedbot for new work done since last meeting. </w:t>
-      </w:r>
-    </w:p>
-    <w:p>
-      <w:pPr>
-        <w:pStyle w:val="6"/>
+        <w:t xml:space="preserve">Tested </w:t>
+      </w:r>
+      <w:proofErr w:type="spellStart"/>
+      <w:r>
+        <w:rPr>
+          <w:rFonts w:cs="Times New Roman (Body CS)"/>
+          <w:sz w:val="24"/>
+          <w:szCs w:val="24"/>
+        </w:rPr>
+        <w:t>iMedbot</w:t>
+      </w:r>
+      <w:proofErr w:type="spellEnd"/>
+      <w:r>
+        <w:rPr>
+          <w:rFonts w:cs="Times New Roman (Body CS)"/>
+          <w:sz w:val="24"/>
+          <w:szCs w:val="24"/>
+        </w:rPr>
+        <w:t xml:space="preserve"> for new work done since last meeting. </w:t>
+      </w:r>
+    </w:p>
+    <w:p>
+      <w:pPr>
+        <w:pStyle w:val="ListParagraph1"/>
         <w:numPr>
           <w:ilvl w:val="0"/>
           <w:numId w:val="1"/>
@@ -158,7 +190,7 @@
     </w:p>
     <w:p>
       <w:pPr>
-        <w:pStyle w:val="6"/>
+        <w:pStyle w:val="ListParagraph1"/>
         <w:numPr>
           <w:ilvl w:val="0"/>
           <w:numId w:val="1"/>
@@ -210,7 +242,7 @@
     </w:p>
     <w:p>
       <w:pPr>
-        <w:pStyle w:val="6"/>
+        <w:pStyle w:val="ListParagraph1"/>
         <w:ind w:left="740"/>
         <w:rPr>
           <w:sz w:val="24"/>
@@ -227,7 +259,7 @@
     </w:p>
     <w:p>
       <w:pPr>
-        <w:pStyle w:val="6"/>
+        <w:pStyle w:val="ListParagraph1"/>
         <w:ind w:left="1100"/>
         <w:rPr>
           <w:sz w:val="24"/>
@@ -237,7 +269,7 @@
     </w:p>
     <w:p>
       <w:pPr>
-        <w:pStyle w:val="6"/>
+        <w:pStyle w:val="ListParagraph1"/>
         <w:ind w:left="1100"/>
         <w:rPr>
           <w:sz w:val="24"/>
@@ -247,7 +279,7 @@
     </w:p>
     <w:p>
       <w:pPr>
-        <w:pStyle w:val="6"/>
+        <w:pStyle w:val="ListParagraph1"/>
         <w:numPr>
           <w:ilvl w:val="0"/>
           <w:numId w:val="2"/>
@@ -262,182 +294,284 @@
           <w:sz w:val="24"/>
           <w:szCs w:val="24"/>
         </w:rPr>
-        <w:t xml:space="preserve">Question regarding the ROC curve: what exactly was plotted, currently via the iMedbot app, the mean_test or the true validation AUC? We will exam this in details next meeting. </w:t>
-      </w:r>
-    </w:p>
-    <w:p>
-      <w:pPr>
-        <w:pStyle w:val="6"/>
-        <w:numPr>
-          <w:numId w:val="0"/>
-        </w:numPr>
-        <w:spacing w:after="160" w:line="259" w:lineRule="auto"/>
-        <w:contextualSpacing/>
-        <w:rPr>
-          <w:sz w:val="24"/>
-          <w:szCs w:val="24"/>
-        </w:rPr>
-      </w:pPr>
-    </w:p>
-    <w:p>
-      <w:pPr>
-        <w:pStyle w:val="6"/>
-        <w:numPr>
-          <w:numId w:val="0"/>
-        </w:numPr>
-        <w:spacing w:after="160" w:line="259" w:lineRule="auto"/>
-        <w:ind w:firstLine="720" w:firstLineChars="0"/>
-        <w:contextualSpacing/>
-        <w:rPr>
-          <w:rFonts w:hint="default"/>
-          <w:color w:val="FF0000"/>
-          <w:sz w:val="24"/>
-          <w:szCs w:val="24"/>
-        </w:rPr>
-      </w:pPr>
-      <w:r>
-        <w:rPr>
-          <w:rFonts w:hint="default"/>
-          <w:color w:val="FF0000"/>
-          <w:sz w:val="24"/>
-          <w:szCs w:val="24"/>
-        </w:rPr>
-        <w:t>Our</w:t>
-      </w:r>
-      <w:r>
-        <w:rPr>
-          <w:rFonts w:hint="default"/>
-          <w:color w:val="FF0000"/>
-          <w:sz w:val="24"/>
-          <w:szCs w:val="24"/>
-        </w:rPr>
-        <w:t xml:space="preserve"> code generates the true validation AUC, not the mean test AUC.</w:t>
-      </w:r>
-    </w:p>
-    <w:p>
-      <w:pPr>
-        <w:pStyle w:val="6"/>
-        <w:numPr>
-          <w:numId w:val="0"/>
-        </w:numPr>
-        <w:spacing w:after="160" w:line="259" w:lineRule="auto"/>
-        <w:ind w:firstLine="720" w:firstLineChars="0"/>
-        <w:contextualSpacing/>
-        <w:rPr>
-          <w:rFonts w:hint="default"/>
-          <w:color w:val="FF0000"/>
-          <w:sz w:val="24"/>
-          <w:szCs w:val="24"/>
-        </w:rPr>
-      </w:pPr>
-      <w:r>
-        <w:rPr>
-          <w:rFonts w:hint="default"/>
-          <w:color w:val="FF0000"/>
-          <w:sz w:val="24"/>
-          <w:szCs w:val="24"/>
-        </w:rPr>
-        <w:t>1.</w:t>
-      </w:r>
-      <w:r>
-        <w:rPr>
-          <w:rFonts w:hint="default"/>
-          <w:color w:val="FF0000"/>
-          <w:sz w:val="24"/>
-          <w:szCs w:val="24"/>
-        </w:rPr>
-        <w:t>The data is split into two parts using StratifiedShuffleSplit: 80% for cross-validated grid search (X_CV, Y_CV) and 20% for validation (X_val, Y_val).</w:t>
-      </w:r>
-    </w:p>
-    <w:p>
-      <w:pPr>
-        <w:pStyle w:val="6"/>
-        <w:numPr>
-          <w:numId w:val="0"/>
-        </w:numPr>
-        <w:spacing w:after="160" w:line="259" w:lineRule="auto"/>
-        <w:ind w:firstLine="720" w:firstLineChars="0"/>
-        <w:contextualSpacing/>
-        <w:rPr>
-          <w:rFonts w:hint="default"/>
-          <w:color w:val="FF0000"/>
-          <w:sz w:val="24"/>
-          <w:szCs w:val="24"/>
-        </w:rPr>
-      </w:pPr>
-      <w:r>
-        <w:rPr>
-          <w:rFonts w:hint="default"/>
-          <w:color w:val="FF0000"/>
-          <w:sz w:val="24"/>
-          <w:szCs w:val="24"/>
-        </w:rPr>
-        <w:t>2.</w:t>
-      </w:r>
-      <w:r>
-        <w:rPr>
-          <w:rFonts w:hint="default"/>
-          <w:color w:val="FF0000"/>
-          <w:sz w:val="24"/>
-          <w:szCs w:val="24"/>
-        </w:rPr>
-        <w:t>Grid search is performed with cross-validation using GridSearchCV, and the best model is selected based on the AUC metric.</w:t>
-      </w:r>
-    </w:p>
-    <w:p>
-      <w:pPr>
-        <w:pStyle w:val="6"/>
-        <w:numPr>
-          <w:numId w:val="0"/>
-        </w:numPr>
-        <w:spacing w:after="160" w:line="259" w:lineRule="auto"/>
-        <w:ind w:firstLine="720" w:firstLineChars="0"/>
-        <w:contextualSpacing/>
-        <w:rPr>
-          <w:rFonts w:hint="default"/>
-          <w:color w:val="FF0000"/>
-          <w:sz w:val="24"/>
-          <w:szCs w:val="24"/>
-        </w:rPr>
-      </w:pPr>
-      <w:r>
-        <w:rPr>
-          <w:rFonts w:hint="default"/>
-          <w:color w:val="FF0000"/>
-          <w:sz w:val="24"/>
-          <w:szCs w:val="24"/>
-        </w:rPr>
-        <w:t>3.</w:t>
-      </w:r>
-      <w:bookmarkStart w:id="0" w:name="_GoBack"/>
-      <w:bookmarkEnd w:id="0"/>
-      <w:r>
-        <w:rPr>
-          <w:rFonts w:hint="default"/>
-          <w:color w:val="FF0000"/>
-          <w:sz w:val="24"/>
-          <w:szCs w:val="24"/>
-        </w:rPr>
-        <w:t>The best model's predictions on the validation set (X_val) are used to calculate the true validation AUC. The true positive rate (TPR) and false positive rate (FPR) are computed using roc_curve(Y_val.astype(float), Y_pred1.astype(float)), and the AUC is calculated using auc(FP, TP).</w:t>
-      </w:r>
-    </w:p>
-    <w:p>
-      <w:pPr>
-        <w:pStyle w:val="6"/>
-        <w:numPr>
-          <w:numId w:val="0"/>
-        </w:numPr>
-        <w:spacing w:after="160" w:line="259" w:lineRule="auto"/>
-        <w:contextualSpacing/>
-        <w:rPr>
-          <w:sz w:val="24"/>
-          <w:szCs w:val="24"/>
-        </w:rPr>
-      </w:pPr>
-    </w:p>
-    <w:p>
-      <w:pPr>
-        <w:pStyle w:val="6"/>
+        <w:t xml:space="preserve">Question regarding the ROC curve: what exactly was plotted, currently via the </w:t>
+      </w:r>
+      <w:proofErr w:type="spellStart"/>
+      <w:r>
+        <w:rPr>
+          <w:sz w:val="24"/>
+          <w:szCs w:val="24"/>
+        </w:rPr>
+        <w:t>iMedbot</w:t>
+      </w:r>
+      <w:proofErr w:type="spellEnd"/>
+      <w:r>
+        <w:rPr>
+          <w:sz w:val="24"/>
+          <w:szCs w:val="24"/>
+        </w:rPr>
+        <w:t xml:space="preserve"> app, the </w:t>
+      </w:r>
+      <w:proofErr w:type="spellStart"/>
+      <w:r>
+        <w:rPr>
+          <w:sz w:val="24"/>
+          <w:szCs w:val="24"/>
+        </w:rPr>
+        <w:t>mean_test</w:t>
+      </w:r>
+      <w:proofErr w:type="spellEnd"/>
+      <w:r>
+        <w:rPr>
+          <w:sz w:val="24"/>
+          <w:szCs w:val="24"/>
+        </w:rPr>
+        <w:t xml:space="preserve"> or the true validation AUC? We will exam this in details next meeting. </w:t>
+      </w:r>
+    </w:p>
+    <w:p>
+      <w:pPr>
+        <w:pStyle w:val="ListParagraph1"/>
+        <w:ind w:left="0"/>
+        <w:rPr>
+          <w:sz w:val="24"/>
+          <w:szCs w:val="24"/>
+        </w:rPr>
+      </w:pPr>
+    </w:p>
+    <w:p>
+      <w:pPr>
+        <w:pStyle w:val="ListParagraph1"/>
+        <w:ind w:left="0" w:firstLine="720"/>
+        <w:rPr>
+          <w:color w:val="FF0000"/>
+          <w:sz w:val="24"/>
+          <w:szCs w:val="24"/>
+        </w:rPr>
+      </w:pPr>
+      <w:r>
+        <w:rPr>
+          <w:color w:val="FF0000"/>
+          <w:sz w:val="24"/>
+          <w:szCs w:val="24"/>
+        </w:rPr>
+        <w:t>Our code generates the true validation AUC, not the mean test AUC.</w:t>
+      </w:r>
+    </w:p>
+    <w:p>
+      <w:pPr>
+        <w:pStyle w:val="ListParagraph1"/>
+        <w:ind w:left="0" w:firstLine="720"/>
+        <w:rPr>
+          <w:color w:val="FF0000"/>
+          <w:sz w:val="24"/>
+          <w:szCs w:val="24"/>
+        </w:rPr>
+      </w:pPr>
+      <w:r>
+        <w:rPr>
+          <w:color w:val="FF0000"/>
+          <w:sz w:val="24"/>
+          <w:szCs w:val="24"/>
+        </w:rPr>
+        <w:t xml:space="preserve">1.The data is split into two parts using </w:t>
+      </w:r>
+      <w:proofErr w:type="spellStart"/>
+      <w:r>
+        <w:rPr>
+          <w:color w:val="FF0000"/>
+          <w:sz w:val="24"/>
+          <w:szCs w:val="24"/>
+        </w:rPr>
+        <w:t>StratifiedShuffleSplit</w:t>
+      </w:r>
+      <w:proofErr w:type="spellEnd"/>
+      <w:r>
+        <w:rPr>
+          <w:color w:val="FF0000"/>
+          <w:sz w:val="24"/>
+          <w:szCs w:val="24"/>
+        </w:rPr>
+        <w:t>: 80% for cross-validated grid search (X_CV, Y_CV) and 20% for validation (</w:t>
+      </w:r>
+      <w:proofErr w:type="spellStart"/>
+      <w:r>
+        <w:rPr>
+          <w:color w:val="FF0000"/>
+          <w:sz w:val="24"/>
+          <w:szCs w:val="24"/>
+        </w:rPr>
+        <w:t>X_val</w:t>
+      </w:r>
+      <w:proofErr w:type="spellEnd"/>
+      <w:r>
+        <w:rPr>
+          <w:color w:val="FF0000"/>
+          <w:sz w:val="24"/>
+          <w:szCs w:val="24"/>
+        </w:rPr>
+        <w:t xml:space="preserve">, </w:t>
+      </w:r>
+      <w:proofErr w:type="spellStart"/>
+      <w:r>
+        <w:rPr>
+          <w:color w:val="FF0000"/>
+          <w:sz w:val="24"/>
+          <w:szCs w:val="24"/>
+        </w:rPr>
+        <w:t>Y_val</w:t>
+      </w:r>
+      <w:proofErr w:type="spellEnd"/>
+      <w:r>
+        <w:rPr>
+          <w:color w:val="FF0000"/>
+          <w:sz w:val="24"/>
+          <w:szCs w:val="24"/>
+        </w:rPr>
+        <w:t>).</w:t>
+      </w:r>
+    </w:p>
+    <w:p>
+      <w:pPr>
+        <w:pStyle w:val="ListParagraph1"/>
+        <w:ind w:left="0" w:firstLine="720"/>
+        <w:rPr>
+          <w:color w:val="FF0000"/>
+          <w:sz w:val="24"/>
+          <w:szCs w:val="24"/>
+        </w:rPr>
+      </w:pPr>
+      <w:r>
+        <w:rPr>
+          <w:color w:val="FF0000"/>
+          <w:sz w:val="24"/>
+          <w:szCs w:val="24"/>
+        </w:rPr>
+        <w:t xml:space="preserve">2.Grid search is performed with cross-validation using </w:t>
+      </w:r>
+      <w:proofErr w:type="spellStart"/>
+      <w:r>
+        <w:rPr>
+          <w:color w:val="FF0000"/>
+          <w:sz w:val="24"/>
+          <w:szCs w:val="24"/>
+        </w:rPr>
+        <w:t>GridSearchCV</w:t>
+      </w:r>
+      <w:proofErr w:type="spellEnd"/>
+      <w:r>
+        <w:rPr>
+          <w:color w:val="FF0000"/>
+          <w:sz w:val="24"/>
+          <w:szCs w:val="24"/>
+        </w:rPr>
+        <w:t>, and the best model is selected based on the AUC metric.</w:t>
+      </w:r>
+    </w:p>
+    <w:p>
+      <w:pPr>
+        <w:pStyle w:val="ListParagraph1"/>
+        <w:ind w:left="0" w:firstLine="720"/>
+        <w:rPr>
+          <w:color w:val="FF0000"/>
+          <w:sz w:val="24"/>
+          <w:szCs w:val="24"/>
+        </w:rPr>
+      </w:pPr>
+      <w:r>
+        <w:rPr>
+          <w:color w:val="FF0000"/>
+          <w:sz w:val="24"/>
+          <w:szCs w:val="24"/>
+        </w:rPr>
+        <w:t>3.The best model's predictions on the validation set (</w:t>
+      </w:r>
+      <w:proofErr w:type="spellStart"/>
+      <w:r>
+        <w:rPr>
+          <w:color w:val="FF0000"/>
+          <w:sz w:val="24"/>
+          <w:szCs w:val="24"/>
+        </w:rPr>
+        <w:t>X_val</w:t>
+      </w:r>
+      <w:proofErr w:type="spellEnd"/>
+      <w:r>
+        <w:rPr>
+          <w:color w:val="FF0000"/>
+          <w:sz w:val="24"/>
+          <w:szCs w:val="24"/>
+        </w:rPr>
+        <w:t xml:space="preserve">) are used to calculate the true validation AUC. The true positive rate (TPR) and false positive rate (FPR) are computed using </w:t>
+      </w:r>
+      <w:proofErr w:type="spellStart"/>
+      <w:r>
+        <w:rPr>
+          <w:color w:val="FF0000"/>
+          <w:sz w:val="24"/>
+          <w:szCs w:val="24"/>
+        </w:rPr>
+        <w:t>roc_curve</w:t>
+      </w:r>
+      <w:proofErr w:type="spellEnd"/>
+      <w:r>
+        <w:rPr>
+          <w:color w:val="FF0000"/>
+          <w:sz w:val="24"/>
+          <w:szCs w:val="24"/>
+        </w:rPr>
+        <w:t>(</w:t>
+      </w:r>
+      <w:proofErr w:type="spellStart"/>
+      <w:r>
+        <w:rPr>
+          <w:color w:val="FF0000"/>
+          <w:sz w:val="24"/>
+          <w:szCs w:val="24"/>
+        </w:rPr>
+        <w:t>Y_val.astype</w:t>
+      </w:r>
+      <w:proofErr w:type="spellEnd"/>
+      <w:r>
+        <w:rPr>
+          <w:color w:val="FF0000"/>
+          <w:sz w:val="24"/>
+          <w:szCs w:val="24"/>
+        </w:rPr>
+        <w:t xml:space="preserve">(float), Y_pred1.astype(float)), and the AUC is calculated using </w:t>
+      </w:r>
+      <w:proofErr w:type="spellStart"/>
+      <w:r>
+        <w:rPr>
+          <w:color w:val="FF0000"/>
+          <w:sz w:val="24"/>
+          <w:szCs w:val="24"/>
+        </w:rPr>
+        <w:t>auc</w:t>
+      </w:r>
+      <w:proofErr w:type="spellEnd"/>
+      <w:r>
+        <w:rPr>
+          <w:color w:val="FF0000"/>
+          <w:sz w:val="24"/>
+          <w:szCs w:val="24"/>
+        </w:rPr>
+        <w:t>(FP, TP).</w:t>
+      </w:r>
+    </w:p>
+    <w:p>
+      <w:pPr>
+        <w:pStyle w:val="ListParagraph1"/>
+        <w:ind w:left="0"/>
+        <w:rPr>
+          <w:sz w:val="24"/>
+          <w:szCs w:val="24"/>
+        </w:rPr>
+      </w:pPr>
+    </w:p>
+    <w:p>
+      <w:pPr>
+        <w:pStyle w:val="ListParagraph1"/>
         <w:numPr>
           <w:ilvl w:val="0"/>
           <w:numId w:val="2"/>
@@ -452,12 +586,28 @@
           <w:sz w:val="24"/>
           <w:szCs w:val="24"/>
         </w:rPr>
-        <w:t xml:space="preserve">When testing with new patients, the values are retrieved automatically from datasets which only contain digits, which are hard understand for human. This is a tough issue because we assume the user uses his/her own dataset what we can’t control. But still hope there is a solution. We worked around this with the iMed. </w:t>
-      </w:r>
-    </w:p>
-    <w:p>
-      <w:pPr>
-        <w:pStyle w:val="6"/>
+        <w:t xml:space="preserve">When testing with new patients, the values are retrieved automatically from datasets which only contain digits, which are hard understand for human. This is a tough issue because we assume the user uses his/her own dataset what we can’t control. But still hope there is a solution. We worked around this with the </w:t>
+      </w:r>
+      <w:proofErr w:type="spellStart"/>
+      <w:r>
+        <w:rPr>
+          <w:sz w:val="24"/>
+          <w:szCs w:val="24"/>
+        </w:rPr>
+        <w:t>iMed</w:t>
+      </w:r>
+      <w:proofErr w:type="spellEnd"/>
+      <w:r>
+        <w:rPr>
+          <w:sz w:val="24"/>
+          <w:szCs w:val="24"/>
+        </w:rPr>
+        <w:t xml:space="preserve">. </w:t>
+      </w:r>
+    </w:p>
+    <w:p>
+      <w:pPr>
+        <w:pStyle w:val="ListParagraph1"/>
         <w:numPr>
           <w:ilvl w:val="0"/>
           <w:numId w:val="2"/>
@@ -477,7 +627,7 @@
     </w:p>
     <w:p>
       <w:pPr>
-        <w:pStyle w:val="6"/>
+        <w:pStyle w:val="ListParagraph1"/>
         <w:ind w:left="1100"/>
         <w:rPr>
           <w:sz w:val="24"/>
@@ -486,11 +636,13 @@
       </w:pPr>
       <w:r>
         <w:rPr>
-          <w:sz w:val="24"/>
-          <w:szCs w:val="24"/>
-        </w:rPr>
+          <w:noProof/>
+          <w:sz w:val="24"/>
+          <w:szCs w:val="24"/>
+        </w:rPr>
+        <w:lastRenderedPageBreak/>
         <w:drawing>
-          <wp:inline distT="0" distB="0" distL="0" distR="0">
+          <wp:inline distT="0" distB="0" distL="0" distR="0" wp14:anchorId="7BD4B57F" wp14:editId="2A43CD16">
             <wp:extent cx="5943600" cy="2366645"/>
             <wp:effectExtent l="0" t="0" r="0" b="0"/>
             <wp:docPr id="1" name="Picture 1" descr="Graphical user interface, text&#10;&#10;Description automatically generated"/>
@@ -507,7 +659,7 @@
                     </pic:cNvPicPr>
                   </pic:nvPicPr>
                   <pic:blipFill>
-                    <a:blip r:embed="rId4"/>
+                    <a:blip r:embed="rId6"/>
                     <a:stretch>
                       <a:fillRect/>
                     </a:stretch>
@@ -530,7 +682,7 @@
     </w:p>
     <w:p>
       <w:pPr>
-        <w:pStyle w:val="6"/>
+        <w:pStyle w:val="ListParagraph1"/>
         <w:ind w:left="1100"/>
         <w:rPr>
           <w:sz w:val="24"/>
@@ -539,11 +691,12 @@
       </w:pPr>
       <w:r>
         <w:rPr>
+          <w:noProof/>
           <w:sz w:val="24"/>
           <w:szCs w:val="24"/>
         </w:rPr>
         <w:drawing>
-          <wp:inline distT="0" distB="0" distL="0" distR="0">
+          <wp:inline distT="0" distB="0" distL="0" distR="0" wp14:anchorId="061F99E4" wp14:editId="055F6B97">
             <wp:extent cx="5943600" cy="2425065"/>
             <wp:effectExtent l="0" t="0" r="0" b="635"/>
             <wp:docPr id="3" name="Picture 3" descr="Text&#10;&#10;Description automatically generated"/>
@@ -560,7 +713,7 @@
                     </pic:cNvPicPr>
                   </pic:nvPicPr>
                   <pic:blipFill>
-                    <a:blip r:embed="rId5"/>
+                    <a:blip r:embed="rId7"/>
                     <a:stretch>
                       <a:fillRect/>
                     </a:stretch>
@@ -591,7 +744,7 @@
     </w:p>
     <w:p>
       <w:pPr>
-        <w:pStyle w:val="6"/>
+        <w:pStyle w:val="ListParagraph1"/>
         <w:numPr>
           <w:ilvl w:val="0"/>
           <w:numId w:val="2"/>
@@ -611,7 +764,7 @@
     </w:p>
     <w:p>
       <w:pPr>
-        <w:pStyle w:val="6"/>
+        <w:pStyle w:val="ListParagraph1"/>
         <w:ind w:left="1100"/>
         <w:rPr>
           <w:sz w:val="24"/>
@@ -621,7 +774,7 @@
     </w:p>
     <w:p>
       <w:pPr>
-        <w:pStyle w:val="6"/>
+        <w:pStyle w:val="ListParagraph1"/>
         <w:numPr>
           <w:ilvl w:val="0"/>
           <w:numId w:val="2"/>
@@ -651,15 +804,17 @@
           <w:sz w:val="24"/>
           <w:szCs w:val="24"/>
         </w:rPr>
+        <w:lastRenderedPageBreak/>
         <w:t xml:space="preserve">                   </w:t>
       </w:r>
       <w:r>
         <w:rPr>
+          <w:noProof/>
           <w:sz w:val="24"/>
           <w:szCs w:val="24"/>
         </w:rPr>
         <w:drawing>
-          <wp:inline distT="0" distB="0" distL="0" distR="0">
+          <wp:inline distT="0" distB="0" distL="0" distR="0" wp14:anchorId="38AF3654" wp14:editId="34C41061">
             <wp:extent cx="5943600" cy="4797425"/>
             <wp:effectExtent l="0" t="0" r="0" b="3175"/>
             <wp:docPr id="2" name="Picture 2" descr="Chart, bar chart, treemap chart&#10;&#10;Description automatically generated"/>
@@ -676,7 +831,7 @@
                     </pic:cNvPicPr>
                   </pic:nvPicPr>
                   <pic:blipFill>
-                    <a:blip r:embed="rId6"/>
+                    <a:blip r:embed="rId8"/>
                     <a:stretch>
                       <a:fillRect/>
                     </a:stretch>
@@ -699,7 +854,7 @@
     </w:p>
     <w:p>
       <w:pPr>
-        <w:pStyle w:val="6"/>
+        <w:pStyle w:val="ListParagraph1"/>
         <w:ind w:left="1100"/>
         <w:rPr>
           <w:sz w:val="24"/>
@@ -709,7 +864,7 @@
     </w:p>
     <w:p>
       <w:pPr>
-        <w:pStyle w:val="6"/>
+        <w:pStyle w:val="ListParagraph1"/>
         <w:ind w:left="1100"/>
         <w:rPr>
           <w:sz w:val="24"/>
@@ -719,7 +874,7 @@
     </w:p>
     <w:p>
       <w:pPr>
-        <w:pStyle w:val="6"/>
+        <w:pStyle w:val="ListParagraph1"/>
         <w:ind w:left="1100"/>
         <w:rPr>
           <w:sz w:val="24"/>
@@ -729,7 +884,7 @@
     </w:p>
     <w:p>
       <w:pPr>
-        <w:pStyle w:val="6"/>
+        <w:pStyle w:val="ListParagraph1"/>
         <w:ind w:left="1100"/>
         <w:rPr>
           <w:sz w:val="24"/>
@@ -759,7 +914,7 @@
     </w:p>
     <w:p>
       <w:pPr>
-        <w:pStyle w:val="6"/>
+        <w:pStyle w:val="ListParagraph1"/>
         <w:numPr>
           <w:ilvl w:val="0"/>
           <w:numId w:val="3"/>
@@ -770,12 +925,20 @@
         <w:spacing w:line="240" w:lineRule="exact"/>
       </w:pPr>
       <w:r>
-        <w:t>Refine iMedbot based on Dr. Jiang’s new comments as shown above. Respond to questions.</w:t>
-      </w:r>
-    </w:p>
-    <w:p>
-      <w:pPr>
-        <w:pStyle w:val="6"/>
+        <w:t xml:space="preserve">Refine </w:t>
+      </w:r>
+      <w:proofErr w:type="spellStart"/>
+      <w:r>
+        <w:t>iMedbot</w:t>
+      </w:r>
+      <w:proofErr w:type="spellEnd"/>
+      <w:r>
+        <w:t xml:space="preserve"> based on Dr. Jiang’s new comments as shown above. Respond to questions.</w:t>
+      </w:r>
+    </w:p>
+    <w:p>
+      <w:pPr>
+        <w:pStyle w:val="ListParagraph1"/>
         <w:numPr>
           <w:ilvl w:val="0"/>
           <w:numId w:val="3"/>
@@ -791,7 +954,7 @@
     </w:p>
     <w:p>
       <w:pPr>
-        <w:pStyle w:val="6"/>
+        <w:pStyle w:val="ListParagraph1"/>
         <w:numPr>
           <w:ilvl w:val="0"/>
           <w:numId w:val="3"/>
@@ -802,12 +965,20 @@
         <w:spacing w:line="240" w:lineRule="exact"/>
       </w:pPr>
       <w:r>
-        <w:t xml:space="preserve">When user upload their local datasets for using the “model training”, you said you have done a lot of manual work to revise the dataset. You should work on adding features that allow the data error checking ahead of time (for example, if there are a lot of missing values you could provide methods to fill in missing values), automatic reformatting of the user dataset so that the iMetbot can recognize and use it, and etc. Can you look into free programs for filling in missing values such as Amelia II. Will test this next meeting. </w:t>
-      </w:r>
-    </w:p>
-    <w:p>
-      <w:pPr>
-        <w:pStyle w:val="6"/>
+        <w:t xml:space="preserve">When user upload their local datasets for using the “model training”, you said you have done a lot of manual work to revise the dataset. You should work on adding features that allow the data error checking ahead of time (for example, if there are a lot of missing values you could provide methods to fill in missing values), automatic reformatting of the user dataset so that the </w:t>
+      </w:r>
+      <w:proofErr w:type="spellStart"/>
+      <w:r>
+        <w:t>iMetbot</w:t>
+      </w:r>
+      <w:proofErr w:type="spellEnd"/>
+      <w:r>
+        <w:t xml:space="preserve"> can recognize and use it, and etc. Can you look into free programs for filling in missing values such as Amelia II. Will test this next meeting. </w:t>
+      </w:r>
+    </w:p>
+    <w:p>
+      <w:pPr>
+        <w:pStyle w:val="ListParagraph1"/>
         <w:numPr>
           <w:ilvl w:val="0"/>
           <w:numId w:val="3"/>
@@ -823,7 +994,7 @@
     </w:p>
     <w:p>
       <w:pPr>
-        <w:pStyle w:val="6"/>
+        <w:pStyle w:val="ListParagraph1"/>
         <w:tabs>
           <w:tab w:val="left" w:pos="360"/>
         </w:tabs>
@@ -833,7 +1004,7 @@
     </w:p>
     <w:p>
       <w:pPr>
-        <w:pStyle w:val="6"/>
+        <w:pStyle w:val="ListParagraph1"/>
         <w:tabs>
           <w:tab w:val="left" w:pos="360"/>
         </w:tabs>
@@ -843,7 +1014,7 @@
     </w:p>
     <w:p>
       <w:pPr>
-        <w:pStyle w:val="6"/>
+        <w:pStyle w:val="ListParagraph1"/>
         <w:tabs>
           <w:tab w:val="left" w:pos="360"/>
         </w:tabs>
@@ -907,20 +1078,20 @@
     <w:sectPr>
       <w:pgSz w:w="12240" w:h="15840"/>
       <w:pgMar w:top="1440" w:right="1440" w:bottom="1440" w:left="1440" w:header="720" w:footer="720" w:gutter="0"/>
-      <w:cols w:space="720" w:num="1"/>
-      <w:docGrid w:linePitch="360" w:charSpace="0"/>
+      <w:cols w:space="720"/>
+      <w:docGrid w:linePitch="360"/>
     </w:sectPr>
   </w:body>
 </w:document>
 </file>
 
 <file path=word/numbering.xml><?xml version="1.0" encoding="utf-8"?>
-<w:numbering xmlns:wpc="http://schemas.microsoft.com/office/word/2010/wordprocessingCanvas" xmlns:mc="http://schemas.openxmlformats.org/markup-compatibility/2006" xmlns:o="urn:schemas-microsoft-com:office:office" xmlns:r="http://schemas.openxmlformats.org/officeDocument/2006/relationships" xmlns:m="http://schemas.openxmlformats.org/officeDocument/2006/math" xmlns:v="urn:schemas-microsoft-com:vml" xmlns:wp14="http://schemas.microsoft.com/office/word/2010/wordprocessingDrawing" xmlns:wp="http://schemas.openxmlformats.org/drawingml/2006/wordprocessingDrawing" xmlns:w10="urn:schemas-microsoft-com:office:word" xmlns:w="http://schemas.openxmlformats.org/wordprocessingml/2006/main" xmlns:w14="http://schemas.microsoft.com/office/word/2010/wordml" xmlns:wpg="http://schemas.microsoft.com/office/word/2010/wordprocessingGroup" xmlns:wpi="http://schemas.microsoft.com/office/word/2010/wordprocessingInk" xmlns:wne="http://schemas.microsoft.com/office/word/2006/wordml" xmlns:wps="http://schemas.microsoft.com/office/word/2010/wordprocessingShape" mc:Ignorable="w14 wp14">
-  <w:abstractNum w:abstractNumId="0">
+<w:numbering xmlns:wpc="http://schemas.microsoft.com/office/word/2010/wordprocessingCanvas" xmlns:cx="http://schemas.microsoft.com/office/drawing/2014/chartex" xmlns:cx1="http://schemas.microsoft.com/office/drawing/2015/9/8/chartex" xmlns:cx2="http://schemas.microsoft.com/office/drawing/2015/10/21/chartex" xmlns:cx3="http://schemas.microsoft.com/office/drawing/2016/5/9/chartex" xmlns:cx4="http://schemas.microsoft.com/office/drawing/2016/5/10/chartex" xmlns:cx5="http://schemas.microsoft.com/office/drawing/2016/5/11/chartex" xmlns:cx6="http://schemas.microsoft.com/office/drawing/2016/5/12/chartex" xmlns:cx7="http://schemas.microsoft.com/office/drawing/2016/5/13/chartex" xmlns:cx8="http://schemas.microsoft.com/office/drawing/2016/5/14/chartex" xmlns:mc="http://schemas.openxmlformats.org/markup-compatibility/2006" xmlns:aink="http://schemas.microsoft.com/office/drawing/2016/ink" xmlns:am3d="http://schemas.microsoft.com/office/drawing/2017/model3d" xmlns:o="urn:schemas-microsoft-com:office:office" xmlns:oel="http://schemas.microsoft.com/office/2019/extlst" xmlns:r="http://schemas.openxmlformats.org/officeDocument/2006/relationships" xmlns:m="http://schemas.openxmlformats.org/officeDocument/2006/math" xmlns:v="urn:schemas-microsoft-com:vml" xmlns:wp14="http://schemas.microsoft.com/office/word/2010/wordprocessingDrawing" xmlns:wp="http://schemas.openxmlformats.org/drawingml/2006/wordprocessingDrawing" xmlns:w10="urn:schemas-microsoft-com:office:word" xmlns:w="http://schemas.openxmlformats.org/wordprocessingml/2006/main" xmlns:w14="http://schemas.microsoft.com/office/word/2010/wordml" xmlns:w15="http://schemas.microsoft.com/office/word/2012/wordml" xmlns:w16cex="http://schemas.microsoft.com/office/word/2018/wordml/cex" xmlns:w16cid="http://schemas.microsoft.com/office/word/2016/wordml/cid" xmlns:w16="http://schemas.microsoft.com/office/word/2018/wordml" xmlns:w16du="http://schemas.microsoft.com/office/word/2023/wordml/word16du" xmlns:w16sdtdh="http://schemas.microsoft.com/office/word/2020/wordml/sdtdatahash" xmlns:w16se="http://schemas.microsoft.com/office/word/2015/wordml/symex" xmlns:wpg="http://schemas.microsoft.com/office/word/2010/wordprocessingGroup" xmlns:wpi="http://schemas.microsoft.com/office/word/2010/wordprocessingInk" xmlns:wne="http://schemas.microsoft.com/office/word/2006/wordml" xmlns:wps="http://schemas.microsoft.com/office/word/2010/wordprocessingShape" mc:Ignorable="w14 w15 w16se w16cid w16 w16cex w16sdtdh wp14">
+  <w:abstractNum w:abstractNumId="0" w15:restartNumberingAfterBreak="0">
     <w:nsid w:val="4A1424EC"/>
     <w:multiLevelType w:val="multilevel"/>
     <w:tmpl w:val="4A1424EC"/>
-    <w:lvl w:ilvl="0" w:tentative="0">
+    <w:lvl w:ilvl="0">
       <w:start w:val="1"/>
       <w:numFmt w:val="decimal"/>
       <w:lvlText w:val="%1."/>
@@ -932,7 +1103,7 @@
         <w:rFonts w:hint="default"/>
       </w:rPr>
     </w:lvl>
-    <w:lvl w:ilvl="1" w:tentative="0">
+    <w:lvl w:ilvl="1">
       <w:start w:val="1"/>
       <w:numFmt w:val="lowerLetter"/>
       <w:lvlText w:val="%2."/>
@@ -941,7 +1112,7 @@
         <w:ind w:left="1820" w:hanging="360"/>
       </w:pPr>
     </w:lvl>
-    <w:lvl w:ilvl="2" w:tentative="0">
+    <w:lvl w:ilvl="2">
       <w:start w:val="1"/>
       <w:numFmt w:val="lowerRoman"/>
       <w:lvlText w:val="%3."/>
@@ -950,7 +1121,7 @@
         <w:ind w:left="2540" w:hanging="180"/>
       </w:pPr>
     </w:lvl>
-    <w:lvl w:ilvl="3" w:tentative="0">
+    <w:lvl w:ilvl="3">
       <w:start w:val="1"/>
       <w:numFmt w:val="decimal"/>
       <w:lvlText w:val="%4."/>
@@ -959,7 +1130,7 @@
         <w:ind w:left="3260" w:hanging="360"/>
       </w:pPr>
     </w:lvl>
-    <w:lvl w:ilvl="4" w:tentative="0">
+    <w:lvl w:ilvl="4">
       <w:start w:val="1"/>
       <w:numFmt w:val="lowerLetter"/>
       <w:lvlText w:val="%5."/>
@@ -968,7 +1139,7 @@
         <w:ind w:left="3980" w:hanging="360"/>
       </w:pPr>
     </w:lvl>
-    <w:lvl w:ilvl="5" w:tentative="0">
+    <w:lvl w:ilvl="5">
       <w:start w:val="1"/>
       <w:numFmt w:val="lowerRoman"/>
       <w:lvlText w:val="%6."/>
@@ -977,7 +1148,7 @@
         <w:ind w:left="4700" w:hanging="180"/>
       </w:pPr>
     </w:lvl>
-    <w:lvl w:ilvl="6" w:tentative="0">
+    <w:lvl w:ilvl="6">
       <w:start w:val="1"/>
       <w:numFmt w:val="decimal"/>
       <w:lvlText w:val="%7."/>
@@ -986,7 +1157,7 @@
         <w:ind w:left="5420" w:hanging="360"/>
       </w:pPr>
     </w:lvl>
-    <w:lvl w:ilvl="7" w:tentative="0">
+    <w:lvl w:ilvl="7">
       <w:start w:val="1"/>
       <w:numFmt w:val="lowerLetter"/>
       <w:lvlText w:val="%8."/>
@@ -995,7 +1166,7 @@
         <w:ind w:left="6140" w:hanging="360"/>
       </w:pPr>
     </w:lvl>
-    <w:lvl w:ilvl="8" w:tentative="0">
+    <w:lvl w:ilvl="8">
       <w:start w:val="1"/>
       <w:numFmt w:val="lowerRoman"/>
       <w:lvlText w:val="%9."/>
@@ -1005,11 +1176,11 @@
       </w:pPr>
     </w:lvl>
   </w:abstractNum>
-  <w:abstractNum w:abstractNumId="1">
+  <w:abstractNum w:abstractNumId="1" w15:restartNumberingAfterBreak="0">
     <w:nsid w:val="707A496D"/>
     <w:multiLevelType w:val="multilevel"/>
     <w:tmpl w:val="707A496D"/>
-    <w:lvl w:ilvl="0" w:tentative="0">
+    <w:lvl w:ilvl="0">
       <w:start w:val="1"/>
       <w:numFmt w:val="decimal"/>
       <w:lvlText w:val="%1)"/>
@@ -1025,7 +1196,7 @@
         <w:szCs w:val="24"/>
       </w:rPr>
     </w:lvl>
-    <w:lvl w:ilvl="1" w:tentative="0">
+    <w:lvl w:ilvl="1">
       <w:start w:val="1"/>
       <w:numFmt w:val="lowerLetter"/>
       <w:lvlText w:val="%2."/>
@@ -1034,7 +1205,7 @@
         <w:ind w:left="1820" w:hanging="360"/>
       </w:pPr>
     </w:lvl>
-    <w:lvl w:ilvl="2" w:tentative="0">
+    <w:lvl w:ilvl="2">
       <w:start w:val="1"/>
       <w:numFmt w:val="lowerRoman"/>
       <w:lvlText w:val="%3."/>
@@ -1043,7 +1214,7 @@
         <w:ind w:left="2540" w:hanging="180"/>
       </w:pPr>
     </w:lvl>
-    <w:lvl w:ilvl="3" w:tentative="0">
+    <w:lvl w:ilvl="3">
       <w:start w:val="1"/>
       <w:numFmt w:val="decimal"/>
       <w:lvlText w:val="%4."/>
@@ -1052,7 +1223,7 @@
         <w:ind w:left="3260" w:hanging="360"/>
       </w:pPr>
     </w:lvl>
-    <w:lvl w:ilvl="4" w:tentative="0">
+    <w:lvl w:ilvl="4">
       <w:start w:val="1"/>
       <w:numFmt w:val="lowerLetter"/>
       <w:lvlText w:val="%5."/>
@@ -1061,7 +1232,7 @@
         <w:ind w:left="3980" w:hanging="360"/>
       </w:pPr>
     </w:lvl>
-    <w:lvl w:ilvl="5" w:tentative="0">
+    <w:lvl w:ilvl="5">
       <w:start w:val="1"/>
       <w:numFmt w:val="lowerRoman"/>
       <w:lvlText w:val="%6."/>
@@ -1070,7 +1241,7 @@
         <w:ind w:left="4700" w:hanging="180"/>
       </w:pPr>
     </w:lvl>
-    <w:lvl w:ilvl="6" w:tentative="0">
+    <w:lvl w:ilvl="6">
       <w:start w:val="1"/>
       <w:numFmt w:val="decimal"/>
       <w:lvlText w:val="%7."/>
@@ -1079,7 +1250,7 @@
         <w:ind w:left="5420" w:hanging="360"/>
       </w:pPr>
     </w:lvl>
-    <w:lvl w:ilvl="7" w:tentative="0">
+    <w:lvl w:ilvl="7">
       <w:start w:val="1"/>
       <w:numFmt w:val="lowerLetter"/>
       <w:lvlText w:val="%8."/>
@@ -1088,7 +1259,7 @@
         <w:ind w:left="6140" w:hanging="360"/>
       </w:pPr>
     </w:lvl>
-    <w:lvl w:ilvl="8" w:tentative="0">
+    <w:lvl w:ilvl="8">
       <w:start w:val="1"/>
       <w:numFmt w:val="lowerRoman"/>
       <w:lvlText w:val="%9."/>
@@ -1098,11 +1269,11 @@
       </w:pPr>
     </w:lvl>
   </w:abstractNum>
-  <w:abstractNum w:abstractNumId="2">
+  <w:abstractNum w:abstractNumId="2" w15:restartNumberingAfterBreak="0">
     <w:nsid w:val="7EC34AB5"/>
     <w:multiLevelType w:val="multilevel"/>
     <w:tmpl w:val="7EC34AB5"/>
-    <w:lvl w:ilvl="0" w:tentative="0">
+    <w:lvl w:ilvl="0">
       <w:start w:val="1"/>
       <w:numFmt w:val="decimal"/>
       <w:lvlText w:val="%1)"/>
@@ -1114,7 +1285,7 @@
         <w:rFonts w:hint="default"/>
       </w:rPr>
     </w:lvl>
-    <w:lvl w:ilvl="1" w:tentative="0">
+    <w:lvl w:ilvl="1">
       <w:start w:val="1"/>
       <w:numFmt w:val="lowerLetter"/>
       <w:lvlText w:val="%2."/>
@@ -1123,7 +1294,7 @@
         <w:ind w:left="1340" w:hanging="360"/>
       </w:pPr>
     </w:lvl>
-    <w:lvl w:ilvl="2" w:tentative="0">
+    <w:lvl w:ilvl="2">
       <w:start w:val="1"/>
       <w:numFmt w:val="lowerRoman"/>
       <w:lvlText w:val="%3."/>
@@ -1132,7 +1303,7 @@
         <w:ind w:left="2060" w:hanging="180"/>
       </w:pPr>
     </w:lvl>
-    <w:lvl w:ilvl="3" w:tentative="0">
+    <w:lvl w:ilvl="3">
       <w:start w:val="1"/>
       <w:numFmt w:val="decimal"/>
       <w:lvlText w:val="%4."/>
@@ -1141,7 +1312,7 @@
         <w:ind w:left="2780" w:hanging="360"/>
       </w:pPr>
     </w:lvl>
-    <w:lvl w:ilvl="4" w:tentative="0">
+    <w:lvl w:ilvl="4">
       <w:start w:val="1"/>
       <w:numFmt w:val="lowerLetter"/>
       <w:lvlText w:val="%5."/>
@@ -1150,7 +1321,7 @@
         <w:ind w:left="3500" w:hanging="360"/>
       </w:pPr>
     </w:lvl>
-    <w:lvl w:ilvl="5" w:tentative="0">
+    <w:lvl w:ilvl="5">
       <w:start w:val="1"/>
       <w:numFmt w:val="lowerRoman"/>
       <w:lvlText w:val="%6."/>
@@ -1159,7 +1330,7 @@
         <w:ind w:left="4220" w:hanging="180"/>
       </w:pPr>
     </w:lvl>
-    <w:lvl w:ilvl="6" w:tentative="0">
+    <w:lvl w:ilvl="6">
       <w:start w:val="1"/>
       <w:numFmt w:val="decimal"/>
       <w:lvlText w:val="%7."/>
@@ -1168,7 +1339,7 @@
         <w:ind w:left="4940" w:hanging="360"/>
       </w:pPr>
     </w:lvl>
-    <w:lvl w:ilvl="7" w:tentative="0">
+    <w:lvl w:ilvl="7">
       <w:start w:val="1"/>
       <w:numFmt w:val="lowerLetter"/>
       <w:lvlText w:val="%8."/>
@@ -1177,7 +1348,7 @@
         <w:ind w:left="5660" w:hanging="360"/>
       </w:pPr>
     </w:lvl>
-    <w:lvl w:ilvl="8" w:tentative="0">
+    <w:lvl w:ilvl="8">
       <w:start w:val="1"/>
       <w:numFmt w:val="lowerRoman"/>
       <w:lvlText w:val="%9."/>
@@ -1187,302 +1358,428 @@
       </w:pPr>
     </w:lvl>
   </w:abstractNum>
-  <w:num w:numId="1">
+  <w:num w:numId="1" w16cid:durableId="429354384">
     <w:abstractNumId w:val="2"/>
   </w:num>
-  <w:num w:numId="2">
+  <w:num w:numId="2" w16cid:durableId="1063065183">
     <w:abstractNumId w:val="1"/>
   </w:num>
-  <w:num w:numId="3">
+  <w:num w:numId="3" w16cid:durableId="201332881">
     <w:abstractNumId w:val="0"/>
   </w:num>
 </w:numbering>
 </file>
 
 <file path=word/styles.xml><?xml version="1.0" encoding="utf-8"?>
-<w:styles xmlns:mc="http://schemas.openxmlformats.org/markup-compatibility/2006" xmlns:o="urn:schemas-microsoft-com:office:office" xmlns:r="http://schemas.openxmlformats.org/officeDocument/2006/relationships" xmlns:m="http://schemas.openxmlformats.org/officeDocument/2006/math" xmlns:v="urn:schemas-microsoft-com:vml" xmlns:w="http://schemas.openxmlformats.org/wordprocessingml/2006/main" xmlns:w14="http://schemas.microsoft.com/office/word/2010/wordml" xmlns:w10="urn:schemas-microsoft-com:office:word" xmlns:sl="http://schemas.openxmlformats.org/schemaLibrary/2006/main" mc:Ignorable="w14">
+<w:styles xmlns:mc="http://schemas.openxmlformats.org/markup-compatibility/2006" xmlns:r="http://schemas.openxmlformats.org/officeDocument/2006/relationships" xmlns:w="http://schemas.openxmlformats.org/wordprocessingml/2006/main" xmlns:w14="http://schemas.microsoft.com/office/word/2010/wordml" xmlns:w15="http://schemas.microsoft.com/office/word/2012/wordml" xmlns:w16cex="http://schemas.microsoft.com/office/word/2018/wordml/cex" xmlns:w16cid="http://schemas.microsoft.com/office/word/2016/wordml/cid" xmlns:w16="http://schemas.microsoft.com/office/word/2018/wordml" xmlns:w16sdtdh="http://schemas.microsoft.com/office/word/2020/wordml/sdtdatahash" xmlns:w16se="http://schemas.microsoft.com/office/word/2015/wordml/symex" mc:Ignorable="w14 w15 w16se w16cid w16 w16cex w16sdtdh">
   <w:docDefaults>
     <w:rPrDefault>
       <w:rPr>
-        <w:rFonts w:ascii="Times New Roman" w:hAnsi="Times New Roman" w:eastAsia="SimSun" w:cs="Times New Roman"/>
+        <w:rFonts w:ascii="Times New Roman" w:eastAsia="SimSun" w:hAnsi="Times New Roman" w:cs="Times New Roman"/>
+        <w:lang w:val="en-US" w:eastAsia="zh-CN" w:bidi="ar-SA"/>
       </w:rPr>
     </w:rPrDefault>
+    <w:pPrDefault/>
   </w:docDefaults>
-  <w:latentStyles w:count="260" w:defQFormat="0" w:defUnhideWhenUsed="1" w:defSemiHidden="1" w:defUIPriority="99" w:defLockedState="0">
-    <w:lsdException w:qFormat="1" w:unhideWhenUsed="0" w:uiPriority="0" w:semiHidden="0" w:name="Normal"/>
-    <w:lsdException w:qFormat="1" w:unhideWhenUsed="0" w:uiPriority="9" w:semiHidden="0" w:name="heading 1"/>
-    <w:lsdException w:qFormat="1" w:uiPriority="9" w:name="heading 2"/>
-    <w:lsdException w:qFormat="1" w:uiPriority="9" w:name="heading 3"/>
-    <w:lsdException w:qFormat="1" w:uiPriority="9" w:name="heading 4"/>
-    <w:lsdException w:qFormat="1" w:uiPriority="9" w:name="heading 5"/>
-    <w:lsdException w:qFormat="1" w:uiPriority="9" w:name="heading 6"/>
-    <w:lsdException w:qFormat="1" w:uiPriority="9" w:name="heading 7"/>
-    <w:lsdException w:qFormat="1" w:uiPriority="9" w:name="heading 8"/>
-    <w:lsdException w:qFormat="1" w:uiPriority="9" w:name="heading 9"/>
-    <w:lsdException w:uiPriority="99" w:name="index 1"/>
-    <w:lsdException w:uiPriority="99" w:name="index 2"/>
-    <w:lsdException w:uiPriority="99" w:name="index 3"/>
-    <w:lsdException w:uiPriority="99" w:name="index 4"/>
-    <w:lsdException w:uiPriority="99" w:name="index 5"/>
-    <w:lsdException w:uiPriority="99" w:name="index 6"/>
-    <w:lsdException w:uiPriority="99" w:name="index 7"/>
-    <w:lsdException w:uiPriority="99" w:name="index 8"/>
-    <w:lsdException w:uiPriority="99" w:name="index 9"/>
-    <w:lsdException w:uiPriority="39" w:name="toc 1"/>
-    <w:lsdException w:uiPriority="39" w:name="toc 2"/>
-    <w:lsdException w:uiPriority="39" w:name="toc 3"/>
-    <w:lsdException w:uiPriority="39" w:name="toc 4"/>
-    <w:lsdException w:uiPriority="39" w:name="toc 5"/>
-    <w:lsdException w:uiPriority="39" w:name="toc 6"/>
-    <w:lsdException w:uiPriority="39" w:name="toc 7"/>
-    <w:lsdException w:uiPriority="39" w:name="toc 8"/>
-    <w:lsdException w:uiPriority="39" w:name="toc 9"/>
-    <w:lsdException w:uiPriority="99" w:name="Normal Indent"/>
-    <w:lsdException w:uiPriority="99" w:name="footnote text"/>
-    <w:lsdException w:uiPriority="99" w:name="annotation text"/>
-    <w:lsdException w:uiPriority="99" w:name="header"/>
-    <w:lsdException w:uiPriority="99" w:name="footer"/>
-    <w:lsdException w:uiPriority="99" w:name="index heading"/>
-    <w:lsdException w:qFormat="1" w:uiPriority="35" w:name="caption"/>
-    <w:lsdException w:uiPriority="99" w:name="table of figures"/>
-    <w:lsdException w:uiPriority="99" w:name="envelope address"/>
-    <w:lsdException w:uiPriority="99" w:name="envelope return"/>
-    <w:lsdException w:uiPriority="99" w:name="footnote reference"/>
-    <w:lsdException w:uiPriority="99" w:name="annotation reference"/>
-    <w:lsdException w:uiPriority="99" w:name="line number"/>
-    <w:lsdException w:uiPriority="99" w:name="page number"/>
-    <w:lsdException w:uiPriority="99" w:name="endnote reference"/>
-    <w:lsdException w:uiPriority="99" w:name="endnote text"/>
-    <w:lsdException w:uiPriority="99" w:name="table of authorities"/>
-    <w:lsdException w:uiPriority="99" w:name="macro"/>
-    <w:lsdException w:uiPriority="99" w:name="toa heading"/>
-    <w:lsdException w:uiPriority="99" w:name="List"/>
-    <w:lsdException w:uiPriority="99" w:name="List Bullet"/>
-    <w:lsdException w:uiPriority="99" w:name="List Number"/>
-    <w:lsdException w:uiPriority="99" w:name="List 2"/>
-    <w:lsdException w:uiPriority="99" w:name="List 3"/>
-    <w:lsdException w:uiPriority="99" w:name="List 4"/>
-    <w:lsdException w:uiPriority="99" w:name="List 5"/>
-    <w:lsdException w:uiPriority="99" w:name="List Bullet 2"/>
-    <w:lsdException w:uiPriority="99" w:name="List Bullet 3"/>
-    <w:lsdException w:uiPriority="99" w:name="List Bullet 4"/>
-    <w:lsdException w:uiPriority="99" w:name="List Bullet 5"/>
-    <w:lsdException w:uiPriority="99" w:name="List Number 2"/>
-    <w:lsdException w:uiPriority="99" w:name="List Number 3"/>
-    <w:lsdException w:uiPriority="99" w:name="List Number 4"/>
-    <w:lsdException w:uiPriority="99" w:name="List Number 5"/>
-    <w:lsdException w:qFormat="1" w:unhideWhenUsed="0" w:uiPriority="10" w:semiHidden="0" w:name="Title"/>
-    <w:lsdException w:uiPriority="99" w:name="Closing"/>
-    <w:lsdException w:uiPriority="99" w:name="Signature"/>
-    <w:lsdException w:qFormat="1" w:uiPriority="1" w:name="Default Paragraph Font"/>
-    <w:lsdException w:uiPriority="99" w:name="Body Text"/>
-    <w:lsdException w:uiPriority="99" w:name="Body Text Indent"/>
-    <w:lsdException w:uiPriority="99" w:name="List Continue"/>
-    <w:lsdException w:uiPriority="99" w:name="List Continue 2"/>
-    <w:lsdException w:uiPriority="99" w:name="List Continue 3"/>
-    <w:lsdException w:uiPriority="99" w:name="List Continue 4"/>
-    <w:lsdException w:uiPriority="99" w:name="List Continue 5"/>
-    <w:lsdException w:uiPriority="99" w:name="Message Header"/>
-    <w:lsdException w:qFormat="1" w:unhideWhenUsed="0" w:uiPriority="11" w:semiHidden="0" w:name="Subtitle"/>
-    <w:lsdException w:uiPriority="99" w:name="Salutation"/>
-    <w:lsdException w:qFormat="1" w:uiPriority="99" w:name="Date"/>
-    <w:lsdException w:uiPriority="99" w:name="Body Text First Indent"/>
-    <w:lsdException w:uiPriority="99" w:name="Body Text First Indent 2"/>
-    <w:lsdException w:uiPriority="99" w:name="Note Heading"/>
-    <w:lsdException w:uiPriority="99" w:name="Body Text 2"/>
-    <w:lsdException w:uiPriority="99" w:name="Body Text 3"/>
-    <w:lsdException w:uiPriority="99" w:name="Body Text Indent 2"/>
-    <w:lsdException w:uiPriority="99" w:name="Body Text Indent 3"/>
-    <w:lsdException w:uiPriority="99" w:name="Block Text"/>
-    <w:lsdException w:uiPriority="99" w:name="Hyperlink"/>
-    <w:lsdException w:uiPriority="99" w:name="FollowedHyperlink"/>
-    <w:lsdException w:qFormat="1" w:unhideWhenUsed="0" w:uiPriority="22" w:semiHidden="0" w:name="Strong"/>
-    <w:lsdException w:qFormat="1" w:unhideWhenUsed="0" w:uiPriority="20" w:semiHidden="0" w:name="Emphasis"/>
-    <w:lsdException w:uiPriority="99" w:name="Document Map"/>
-    <w:lsdException w:uiPriority="99" w:name="Plain Text"/>
-    <w:lsdException w:uiPriority="99" w:name="E-mail Signature"/>
-    <w:lsdException w:uiPriority="99" w:name="Normal (Web)"/>
-    <w:lsdException w:uiPriority="99" w:name="HTML Acronym"/>
-    <w:lsdException w:uiPriority="99" w:name="HTML Address"/>
-    <w:lsdException w:uiPriority="99" w:name="HTML Cite"/>
-    <w:lsdException w:uiPriority="99" w:name="HTML Code"/>
-    <w:lsdException w:uiPriority="99" w:name="HTML Definition"/>
-    <w:lsdException w:uiPriority="99" w:name="HTML Keyboard"/>
-    <w:lsdException w:uiPriority="99" w:name="HTML Preformatted"/>
-    <w:lsdException w:uiPriority="99" w:name="HTML Sample"/>
-    <w:lsdException w:uiPriority="99" w:name="HTML Typewriter"/>
-    <w:lsdException w:uiPriority="99" w:name="HTML Variable"/>
-    <w:lsdException w:uiPriority="99" w:name="Normal Table"/>
-    <w:lsdException w:uiPriority="99" w:name="annotation subject"/>
-    <w:lsdException w:uiPriority="99" w:name="Table Simple 1"/>
-    <w:lsdException w:uiPriority="99" w:name="Table Simple 2"/>
-    <w:lsdException w:uiPriority="99" w:name="Table Simple 3"/>
-    <w:lsdException w:uiPriority="99" w:name="Table Classic 1"/>
-    <w:lsdException w:uiPriority="99" w:name="Table Classic 2"/>
-    <w:lsdException w:uiPriority="99" w:name="Table Classic 3"/>
-    <w:lsdException w:uiPriority="99" w:name="Table Classic 4"/>
-    <w:lsdException w:uiPriority="99" w:name="Table Colorful 1"/>
-    <w:lsdException w:uiPriority="99" w:name="Table Colorful 2"/>
-    <w:lsdException w:uiPriority="99" w:name="Table Colorful 3"/>
-    <w:lsdException w:uiPriority="99" w:name="Table Columns 1"/>
-    <w:lsdException w:uiPriority="99" w:name="Table Columns 2"/>
-    <w:lsdException w:uiPriority="99" w:name="Table Columns 3"/>
-    <w:lsdException w:uiPriority="99" w:name="Table Columns 4"/>
-    <w:lsdException w:uiPriority="99" w:name="Table Columns 5"/>
-    <w:lsdException w:uiPriority="99" w:name="Table Grid 1"/>
-    <w:lsdException w:uiPriority="99" w:name="Table Grid 2"/>
-    <w:lsdException w:uiPriority="99" w:name="Table Grid 3"/>
-    <w:lsdException w:uiPriority="99" w:name="Table Grid 4"/>
-    <w:lsdException w:uiPriority="99" w:name="Table Grid 5"/>
-    <w:lsdException w:uiPriority="99" w:name="Table Grid 6"/>
-    <w:lsdException w:uiPriority="99" w:name="Table Grid 7"/>
-    <w:lsdException w:uiPriority="99" w:name="Table Grid 8"/>
-    <w:lsdException w:uiPriority="99" w:name="Table List 1"/>
-    <w:lsdException w:uiPriority="99" w:name="Table List 2"/>
-    <w:lsdException w:uiPriority="99" w:name="Table List 3"/>
-    <w:lsdException w:uiPriority="99" w:name="Table List 4"/>
-    <w:lsdException w:uiPriority="99" w:name="Table List 5"/>
-    <w:lsdException w:uiPriority="99" w:name="Table List 6"/>
-    <w:lsdException w:uiPriority="99" w:name="Table List 7"/>
-    <w:lsdException w:uiPriority="99" w:name="Table List 8"/>
-    <w:lsdException w:uiPriority="99" w:name="Table 3D effects 1"/>
-    <w:lsdException w:uiPriority="99" w:name="Table 3D effects 2"/>
-    <w:lsdException w:uiPriority="99" w:name="Table 3D effects 3"/>
-    <w:lsdException w:uiPriority="99" w:name="Table Contemporary"/>
-    <w:lsdException w:uiPriority="99" w:name="Table Elegant"/>
-    <w:lsdException w:uiPriority="99" w:name="Table Professional"/>
-    <w:lsdException w:uiPriority="99" w:name="Table Subtle 1"/>
-    <w:lsdException w:uiPriority="99" w:name="Table Subtle 2"/>
-    <w:lsdException w:uiPriority="99" w:name="Table Web 1"/>
-    <w:lsdException w:uiPriority="99" w:name="Table Web 2"/>
-    <w:lsdException w:uiPriority="99" w:name="Table Web 3"/>
-    <w:lsdException w:uiPriority="99" w:name="Balloon Text"/>
-    <w:lsdException w:unhideWhenUsed="0" w:uiPriority="39" w:semiHidden="0" w:name="Table Grid"/>
-    <w:lsdException w:uiPriority="99" w:name="Table Theme"/>
-    <w:lsdException w:unhideWhenUsed="0" w:uiPriority="60" w:semiHidden="0" w:name="Light Shading"/>
-    <w:lsdException w:unhideWhenUsed="0" w:uiPriority="61" w:semiHidden="0" w:name="Light List"/>
-    <w:lsdException w:unhideWhenUsed="0" w:uiPriority="62" w:semiHidden="0" w:name="Light Grid"/>
-    <w:lsdException w:unhideWhenUsed="0" w:uiPriority="63" w:semiHidden="0" w:name="Medium Shading 1"/>
-    <w:lsdException w:unhideWhenUsed="0" w:uiPriority="64" w:semiHidden="0" w:name="Medium Shading 2"/>
-    <w:lsdException w:unhideWhenUsed="0" w:uiPriority="65" w:semiHidden="0" w:name="Medium List 1"/>
-    <w:lsdException w:unhideWhenUsed="0" w:uiPriority="66" w:semiHidden="0" w:name="Medium List 2"/>
-    <w:lsdException w:unhideWhenUsed="0" w:uiPriority="67" w:semiHidden="0" w:name="Medium Grid 1"/>
-    <w:lsdException w:unhideWhenUsed="0" w:uiPriority="68" w:semiHidden="0" w:name="Medium Grid 2"/>
-    <w:lsdException w:unhideWhenUsed="0" w:uiPriority="69" w:semiHidden="0" w:name="Medium Grid 3"/>
-    <w:lsdException w:unhideWhenUsed="0" w:uiPriority="70" w:semiHidden="0" w:name="Dark List"/>
-    <w:lsdException w:unhideWhenUsed="0" w:uiPriority="71" w:semiHidden="0" w:name="Colorful Shading"/>
-    <w:lsdException w:unhideWhenUsed="0" w:uiPriority="72" w:semiHidden="0" w:name="Colorful List"/>
-    <w:lsdException w:unhideWhenUsed="0" w:uiPriority="73" w:semiHidden="0" w:name="Colorful Grid"/>
-    <w:lsdException w:unhideWhenUsed="0" w:uiPriority="60" w:semiHidden="0" w:name="Light Shading Accent 1"/>
-    <w:lsdException w:unhideWhenUsed="0" w:uiPriority="61" w:semiHidden="0" w:name="Light List Accent 1"/>
-    <w:lsdException w:unhideWhenUsed="0" w:uiPriority="62" w:semiHidden="0" w:name="Light Grid Accent 1"/>
-    <w:lsdException w:unhideWhenUsed="0" w:uiPriority="63" w:semiHidden="0" w:name="Medium Shading 1 Accent 1"/>
-    <w:lsdException w:unhideWhenUsed="0" w:uiPriority="64" w:semiHidden="0" w:name="Medium Shading 2 Accent 1"/>
-    <w:lsdException w:unhideWhenUsed="0" w:uiPriority="65" w:semiHidden="0" w:name="Medium List 1 Accent 1"/>
-    <w:lsdException w:unhideWhenUsed="0" w:uiPriority="66" w:semiHidden="0" w:name="Medium List 2 Accent 1"/>
-    <w:lsdException w:unhideWhenUsed="0" w:uiPriority="67" w:semiHidden="0" w:name="Medium Grid 1 Accent 1"/>
-    <w:lsdException w:unhideWhenUsed="0" w:uiPriority="68" w:semiHidden="0" w:name="Medium Grid 2 Accent 1"/>
-    <w:lsdException w:unhideWhenUsed="0" w:uiPriority="69" w:semiHidden="0" w:name="Medium Grid 3 Accent 1"/>
-    <w:lsdException w:unhideWhenUsed="0" w:uiPriority="70" w:semiHidden="0" w:name="Dark List Accent 1"/>
-    <w:lsdException w:unhideWhenUsed="0" w:uiPriority="71" w:semiHidden="0" w:name="Colorful Shading Accent 1"/>
-    <w:lsdException w:unhideWhenUsed="0" w:uiPriority="72" w:semiHidden="0" w:name="Colorful List Accent 1"/>
-    <w:lsdException w:unhideWhenUsed="0" w:uiPriority="73" w:semiHidden="0" w:name="Colorful Grid Accent 1"/>
-    <w:lsdException w:unhideWhenUsed="0" w:uiPriority="60" w:semiHidden="0" w:name="Light Shading Accent 2"/>
-    <w:lsdException w:unhideWhenUsed="0" w:uiPriority="61" w:semiHidden="0" w:name="Light List Accent 2"/>
-    <w:lsdException w:unhideWhenUsed="0" w:uiPriority="62" w:semiHidden="0" w:name="Light Grid Accent 2"/>
-    <w:lsdException w:unhideWhenUsed="0" w:uiPriority="63" w:semiHidden="0" w:name="Medium Shading 1 Accent 2"/>
-    <w:lsdException w:unhideWhenUsed="0" w:uiPriority="64" w:semiHidden="0" w:name="Medium Shading 2 Accent 2"/>
-    <w:lsdException w:unhideWhenUsed="0" w:uiPriority="65" w:semiHidden="0" w:name="Medium List 1 Accent 2"/>
-    <w:lsdException w:unhideWhenUsed="0" w:uiPriority="66" w:semiHidden="0" w:name="Medium List 2 Accent 2"/>
-    <w:lsdException w:unhideWhenUsed="0" w:uiPriority="67" w:semiHidden="0" w:name="Medium Grid 1 Accent 2"/>
-    <w:lsdException w:unhideWhenUsed="0" w:uiPriority="68" w:semiHidden="0" w:name="Medium Grid 2 Accent 2"/>
-    <w:lsdException w:unhideWhenUsed="0" w:uiPriority="69" w:semiHidden="0" w:name="Medium Grid 3 Accent 2"/>
-    <w:lsdException w:unhideWhenUsed="0" w:uiPriority="70" w:semiHidden="0" w:name="Dark List Accent 2"/>
-    <w:lsdException w:unhideWhenUsed="0" w:uiPriority="71" w:semiHidden="0" w:name="Colorful Shading Accent 2"/>
-    <w:lsdException w:unhideWhenUsed="0" w:uiPriority="72" w:semiHidden="0" w:name="Colorful List Accent 2"/>
-    <w:lsdException w:unhideWhenUsed="0" w:uiPriority="73" w:semiHidden="0" w:name="Colorful Grid Accent 2"/>
-    <w:lsdException w:unhideWhenUsed="0" w:uiPriority="60" w:semiHidden="0" w:name="Light Shading Accent 3"/>
-    <w:lsdException w:unhideWhenUsed="0" w:uiPriority="61" w:semiHidden="0" w:name="Light List Accent 3"/>
-    <w:lsdException w:unhideWhenUsed="0" w:uiPriority="62" w:semiHidden="0" w:name="Light Grid Accent 3"/>
-    <w:lsdException w:unhideWhenUsed="0" w:uiPriority="63" w:semiHidden="0" w:name="Medium Shading 1 Accent 3"/>
-    <w:lsdException w:unhideWhenUsed="0" w:uiPriority="64" w:semiHidden="0" w:name="Medium Shading 2 Accent 3"/>
-    <w:lsdException w:unhideWhenUsed="0" w:uiPriority="65" w:semiHidden="0" w:name="Medium List 1 Accent 3"/>
-    <w:lsdException w:unhideWhenUsed="0" w:uiPriority="66" w:semiHidden="0" w:name="Medium List 2 Accent 3"/>
-    <w:lsdException w:unhideWhenUsed="0" w:uiPriority="67" w:semiHidden="0" w:name="Medium Grid 1 Accent 3"/>
-    <w:lsdException w:unhideWhenUsed="0" w:uiPriority="68" w:semiHidden="0" w:name="Medium Grid 2 Accent 3"/>
-    <w:lsdException w:unhideWhenUsed="0" w:uiPriority="69" w:semiHidden="0" w:name="Medium Grid 3 Accent 3"/>
-    <w:lsdException w:unhideWhenUsed="0" w:uiPriority="70" w:semiHidden="0" w:name="Dark List Accent 3"/>
-    <w:lsdException w:unhideWhenUsed="0" w:uiPriority="71" w:semiHidden="0" w:name="Colorful Shading Accent 3"/>
-    <w:lsdException w:unhideWhenUsed="0" w:uiPriority="72" w:semiHidden="0" w:name="Colorful List Accent 3"/>
-    <w:lsdException w:unhideWhenUsed="0" w:uiPriority="73" w:semiHidden="0" w:name="Colorful Grid Accent 3"/>
-    <w:lsdException w:unhideWhenUsed="0" w:uiPriority="60" w:semiHidden="0" w:name="Light Shading Accent 4"/>
-    <w:lsdException w:unhideWhenUsed="0" w:uiPriority="61" w:semiHidden="0" w:name="Light List Accent 4"/>
-    <w:lsdException w:unhideWhenUsed="0" w:uiPriority="62" w:semiHidden="0" w:name="Light Grid Accent 4"/>
-    <w:lsdException w:unhideWhenUsed="0" w:uiPriority="63" w:semiHidden="0" w:name="Medium Shading 1 Accent 4"/>
-    <w:lsdException w:unhideWhenUsed="0" w:uiPriority="64" w:semiHidden="0" w:name="Medium Shading 2 Accent 4"/>
-    <w:lsdException w:unhideWhenUsed="0" w:uiPriority="65" w:semiHidden="0" w:name="Medium List 1 Accent 4"/>
-    <w:lsdException w:unhideWhenUsed="0" w:uiPriority="66" w:semiHidden="0" w:name="Medium List 2 Accent 4"/>
-    <w:lsdException w:unhideWhenUsed="0" w:uiPriority="67" w:semiHidden="0" w:name="Medium Grid 1 Accent 4"/>
-    <w:lsdException w:unhideWhenUsed="0" w:uiPriority="68" w:semiHidden="0" w:name="Medium Grid 2 Accent 4"/>
-    <w:lsdException w:unhideWhenUsed="0" w:uiPriority="69" w:semiHidden="0" w:name="Medium Grid 3 Accent 4"/>
-    <w:lsdException w:unhideWhenUsed="0" w:uiPriority="70" w:semiHidden="0" w:name="Dark List Accent 4"/>
-    <w:lsdException w:unhideWhenUsed="0" w:uiPriority="71" w:semiHidden="0" w:name="Colorful Shading Accent 4"/>
-    <w:lsdException w:unhideWhenUsed="0" w:uiPriority="72" w:semiHidden="0" w:name="Colorful List Accent 4"/>
-    <w:lsdException w:unhideWhenUsed="0" w:uiPriority="73" w:semiHidden="0" w:name="Colorful Grid Accent 4"/>
-    <w:lsdException w:unhideWhenUsed="0" w:uiPriority="60" w:semiHidden="0" w:name="Light Shading Accent 5"/>
-    <w:lsdException w:unhideWhenUsed="0" w:uiPriority="61" w:semiHidden="0" w:name="Light List Accent 5"/>
-    <w:lsdException w:unhideWhenUsed="0" w:uiPriority="62" w:semiHidden="0" w:name="Light Grid Accent 5"/>
-    <w:lsdException w:unhideWhenUsed="0" w:uiPriority="63" w:semiHidden="0" w:name="Medium Shading 1 Accent 5"/>
-    <w:lsdException w:unhideWhenUsed="0" w:uiPriority="64" w:semiHidden="0" w:name="Medium Shading 2 Accent 5"/>
-    <w:lsdException w:unhideWhenUsed="0" w:uiPriority="65" w:semiHidden="0" w:name="Medium List 1 Accent 5"/>
-    <w:lsdException w:unhideWhenUsed="0" w:uiPriority="66" w:semiHidden="0" w:name="Medium List 2 Accent 5"/>
-    <w:lsdException w:unhideWhenUsed="0" w:uiPriority="67" w:semiHidden="0" w:name="Medium Grid 1 Accent 5"/>
-    <w:lsdException w:unhideWhenUsed="0" w:uiPriority="68" w:semiHidden="0" w:name="Medium Grid 2 Accent 5"/>
-    <w:lsdException w:unhideWhenUsed="0" w:uiPriority="69" w:semiHidden="0" w:name="Medium Grid 3 Accent 5"/>
-    <w:lsdException w:unhideWhenUsed="0" w:uiPriority="70" w:semiHidden="0" w:name="Dark List Accent 5"/>
-    <w:lsdException w:unhideWhenUsed="0" w:uiPriority="71" w:semiHidden="0" w:name="Colorful Shading Accent 5"/>
-    <w:lsdException w:unhideWhenUsed="0" w:uiPriority="72" w:semiHidden="0" w:name="Colorful List Accent 5"/>
-    <w:lsdException w:unhideWhenUsed="0" w:uiPriority="73" w:semiHidden="0" w:name="Colorful Grid Accent 5"/>
-    <w:lsdException w:unhideWhenUsed="0" w:uiPriority="60" w:semiHidden="0" w:name="Light Shading Accent 6"/>
-    <w:lsdException w:unhideWhenUsed="0" w:uiPriority="61" w:semiHidden="0" w:name="Light List Accent 6"/>
-    <w:lsdException w:unhideWhenUsed="0" w:uiPriority="62" w:semiHidden="0" w:name="Light Grid Accent 6"/>
-    <w:lsdException w:unhideWhenUsed="0" w:uiPriority="63" w:semiHidden="0" w:name="Medium Shading 1 Accent 6"/>
-    <w:lsdException w:unhideWhenUsed="0" w:uiPriority="64" w:semiHidden="0" w:name="Medium Shading 2 Accent 6"/>
-    <w:lsdException w:unhideWhenUsed="0" w:uiPriority="65" w:semiHidden="0" w:name="Medium List 1 Accent 6"/>
-    <w:lsdException w:unhideWhenUsed="0" w:uiPriority="66" w:semiHidden="0" w:name="Medium List 2 Accent 6"/>
-    <w:lsdException w:unhideWhenUsed="0" w:uiPriority="67" w:semiHidden="0" w:name="Medium Grid 1 Accent 6"/>
-    <w:lsdException w:unhideWhenUsed="0" w:uiPriority="68" w:semiHidden="0" w:name="Medium Grid 2 Accent 6"/>
-    <w:lsdException w:unhideWhenUsed="0" w:uiPriority="69" w:semiHidden="0" w:name="Medium Grid 3 Accent 6"/>
-    <w:lsdException w:unhideWhenUsed="0" w:uiPriority="70" w:semiHidden="0" w:name="Dark List Accent 6"/>
-    <w:lsdException w:unhideWhenUsed="0" w:uiPriority="71" w:semiHidden="0" w:name="Colorful Shading Accent 6"/>
-    <w:lsdException w:unhideWhenUsed="0" w:uiPriority="72" w:semiHidden="0" w:name="Colorful List Accent 6"/>
-    <w:lsdException w:unhideWhenUsed="0" w:uiPriority="73" w:semiHidden="0" w:name="Colorful Grid Accent 6"/>
+  <w:latentStyles w:defLockedState="0" w:defUIPriority="99" w:defSemiHidden="0" w:defUnhideWhenUsed="0" w:defQFormat="0" w:count="376">
+    <w:lsdException w:name="Normal" w:uiPriority="0" w:qFormat="1"/>
+    <w:lsdException w:name="heading 1" w:uiPriority="9" w:qFormat="1"/>
+    <w:lsdException w:name="heading 2" w:semiHidden="1" w:uiPriority="9" w:unhideWhenUsed="1" w:qFormat="1"/>
+    <w:lsdException w:name="heading 3" w:semiHidden="1" w:uiPriority="9" w:unhideWhenUsed="1" w:qFormat="1"/>
+    <w:lsdException w:name="heading 4" w:semiHidden="1" w:uiPriority="9" w:unhideWhenUsed="1" w:qFormat="1"/>
+    <w:lsdException w:name="heading 5" w:semiHidden="1" w:uiPriority="9" w:unhideWhenUsed="1" w:qFormat="1"/>
+    <w:lsdException w:name="heading 6" w:semiHidden="1" w:uiPriority="9" w:unhideWhenUsed="1" w:qFormat="1"/>
+    <w:lsdException w:name="heading 7" w:semiHidden="1" w:uiPriority="9" w:unhideWhenUsed="1" w:qFormat="1"/>
+    <w:lsdException w:name="heading 8" w:semiHidden="1" w:uiPriority="9" w:unhideWhenUsed="1" w:qFormat="1"/>
+    <w:lsdException w:name="heading 9" w:semiHidden="1" w:uiPriority="9" w:unhideWhenUsed="1" w:qFormat="1"/>
+    <w:lsdException w:name="index 1" w:semiHidden="1" w:unhideWhenUsed="1"/>
+    <w:lsdException w:name="index 2" w:semiHidden="1" w:unhideWhenUsed="1"/>
+    <w:lsdException w:name="index 3" w:semiHidden="1" w:unhideWhenUsed="1"/>
+    <w:lsdException w:name="index 4" w:semiHidden="1" w:unhideWhenUsed="1"/>
+    <w:lsdException w:name="index 5" w:semiHidden="1" w:unhideWhenUsed="1"/>
+    <w:lsdException w:name="index 6" w:semiHidden="1" w:unhideWhenUsed="1"/>
+    <w:lsdException w:name="index 7" w:semiHidden="1" w:unhideWhenUsed="1"/>
+    <w:lsdException w:name="index 8" w:semiHidden="1" w:unhideWhenUsed="1"/>
+    <w:lsdException w:name="index 9" w:semiHidden="1" w:unhideWhenUsed="1"/>
+    <w:lsdException w:name="toc 1" w:semiHidden="1" w:uiPriority="39" w:unhideWhenUsed="1"/>
+    <w:lsdException w:name="toc 2" w:semiHidden="1" w:uiPriority="39" w:unhideWhenUsed="1"/>
+    <w:lsdException w:name="toc 3" w:semiHidden="1" w:uiPriority="39" w:unhideWhenUsed="1"/>
+    <w:lsdException w:name="toc 4" w:semiHidden="1" w:uiPriority="39" w:unhideWhenUsed="1"/>
+    <w:lsdException w:name="toc 5" w:semiHidden="1" w:uiPriority="39" w:unhideWhenUsed="1"/>
+    <w:lsdException w:name="toc 6" w:semiHidden="1" w:uiPriority="39" w:unhideWhenUsed="1"/>
+    <w:lsdException w:name="toc 7" w:semiHidden="1" w:uiPriority="39" w:unhideWhenUsed="1"/>
+    <w:lsdException w:name="toc 8" w:semiHidden="1" w:uiPriority="39" w:unhideWhenUsed="1"/>
+    <w:lsdException w:name="toc 9" w:semiHidden="1" w:uiPriority="39" w:unhideWhenUsed="1"/>
+    <w:lsdException w:name="Normal Indent" w:semiHidden="1" w:unhideWhenUsed="1"/>
+    <w:lsdException w:name="footnote text" w:semiHidden="1" w:unhideWhenUsed="1"/>
+    <w:lsdException w:name="annotation text" w:semiHidden="1" w:unhideWhenUsed="1"/>
+    <w:lsdException w:name="header" w:semiHidden="1" w:unhideWhenUsed="1"/>
+    <w:lsdException w:name="footer" w:semiHidden="1" w:unhideWhenUsed="1"/>
+    <w:lsdException w:name="index heading" w:semiHidden="1" w:unhideWhenUsed="1"/>
+    <w:lsdException w:name="caption" w:semiHidden="1" w:uiPriority="35" w:unhideWhenUsed="1" w:qFormat="1"/>
+    <w:lsdException w:name="table of figures" w:semiHidden="1" w:unhideWhenUsed="1"/>
+    <w:lsdException w:name="envelope address" w:semiHidden="1" w:unhideWhenUsed="1"/>
+    <w:lsdException w:name="envelope return" w:semiHidden="1" w:unhideWhenUsed="1"/>
+    <w:lsdException w:name="footnote reference" w:semiHidden="1" w:unhideWhenUsed="1"/>
+    <w:lsdException w:name="annotation reference" w:semiHidden="1" w:unhideWhenUsed="1"/>
+    <w:lsdException w:name="line number" w:semiHidden="1" w:unhideWhenUsed="1"/>
+    <w:lsdException w:name="page number" w:semiHidden="1" w:unhideWhenUsed="1"/>
+    <w:lsdException w:name="endnote reference" w:semiHidden="1" w:unhideWhenUsed="1"/>
+    <w:lsdException w:name="endnote text" w:semiHidden="1" w:unhideWhenUsed="1"/>
+    <w:lsdException w:name="table of authorities" w:semiHidden="1" w:unhideWhenUsed="1"/>
+    <w:lsdException w:name="macro" w:semiHidden="1" w:unhideWhenUsed="1"/>
+    <w:lsdException w:name="toa heading" w:semiHidden="1" w:unhideWhenUsed="1"/>
+    <w:lsdException w:name="List" w:semiHidden="1" w:unhideWhenUsed="1"/>
+    <w:lsdException w:name="List Bullet" w:semiHidden="1" w:unhideWhenUsed="1"/>
+    <w:lsdException w:name="List Number" w:semiHidden="1" w:unhideWhenUsed="1"/>
+    <w:lsdException w:name="List 2" w:semiHidden="1" w:unhideWhenUsed="1"/>
+    <w:lsdException w:name="List 3" w:semiHidden="1" w:unhideWhenUsed="1"/>
+    <w:lsdException w:name="List 4" w:semiHidden="1" w:unhideWhenUsed="1"/>
+    <w:lsdException w:name="List 5" w:semiHidden="1" w:unhideWhenUsed="1"/>
+    <w:lsdException w:name="List Bullet 2" w:semiHidden="1" w:unhideWhenUsed="1"/>
+    <w:lsdException w:name="List Bullet 3" w:semiHidden="1" w:unhideWhenUsed="1"/>
+    <w:lsdException w:name="List Bullet 4" w:semiHidden="1" w:unhideWhenUsed="1"/>
+    <w:lsdException w:name="List Bullet 5" w:semiHidden="1" w:unhideWhenUsed="1"/>
+    <w:lsdException w:name="List Number 2" w:semiHidden="1" w:unhideWhenUsed="1"/>
+    <w:lsdException w:name="List Number 3" w:semiHidden="1" w:unhideWhenUsed="1"/>
+    <w:lsdException w:name="List Number 4" w:semiHidden="1" w:unhideWhenUsed="1"/>
+    <w:lsdException w:name="List Number 5" w:semiHidden="1" w:unhideWhenUsed="1"/>
+    <w:lsdException w:name="Title" w:uiPriority="10" w:qFormat="1"/>
+    <w:lsdException w:name="Closing" w:semiHidden="1" w:unhideWhenUsed="1"/>
+    <w:lsdException w:name="Signature" w:semiHidden="1" w:unhideWhenUsed="1"/>
+    <w:lsdException w:name="Default Paragraph Font" w:semiHidden="1" w:uiPriority="1" w:unhideWhenUsed="1" w:qFormat="1"/>
+    <w:lsdException w:name="Body Text" w:semiHidden="1" w:unhideWhenUsed="1"/>
+    <w:lsdException w:name="Body Text Indent" w:semiHidden="1" w:unhideWhenUsed="1"/>
+    <w:lsdException w:name="List Continue" w:semiHidden="1" w:unhideWhenUsed="1"/>
+    <w:lsdException w:name="List Continue 2" w:semiHidden="1" w:unhideWhenUsed="1"/>
+    <w:lsdException w:name="List Continue 3" w:semiHidden="1" w:unhideWhenUsed="1"/>
+    <w:lsdException w:name="List Continue 4" w:semiHidden="1" w:unhideWhenUsed="1"/>
+    <w:lsdException w:name="List Continue 5" w:semiHidden="1" w:unhideWhenUsed="1"/>
+    <w:lsdException w:name="Message Header" w:semiHidden="1" w:unhideWhenUsed="1"/>
+    <w:lsdException w:name="Subtitle" w:uiPriority="11" w:qFormat="1"/>
+    <w:lsdException w:name="Salutation" w:semiHidden="1" w:unhideWhenUsed="1"/>
+    <w:lsdException w:name="Date" w:semiHidden="1" w:unhideWhenUsed="1" w:qFormat="1"/>
+    <w:lsdException w:name="Body Text First Indent" w:semiHidden="1" w:unhideWhenUsed="1"/>
+    <w:lsdException w:name="Body Text First Indent 2" w:semiHidden="1" w:unhideWhenUsed="1"/>
+    <w:lsdException w:name="Note Heading" w:semiHidden="1" w:unhideWhenUsed="1"/>
+    <w:lsdException w:name="Body Text 2" w:semiHidden="1" w:unhideWhenUsed="1"/>
+    <w:lsdException w:name="Body Text 3" w:semiHidden="1" w:unhideWhenUsed="1"/>
+    <w:lsdException w:name="Body Text Indent 2" w:semiHidden="1" w:unhideWhenUsed="1"/>
+    <w:lsdException w:name="Body Text Indent 3" w:semiHidden="1" w:unhideWhenUsed="1"/>
+    <w:lsdException w:name="Block Text" w:semiHidden="1" w:unhideWhenUsed="1"/>
+    <w:lsdException w:name="Hyperlink" w:semiHidden="1" w:unhideWhenUsed="1"/>
+    <w:lsdException w:name="FollowedHyperlink" w:semiHidden="1" w:unhideWhenUsed="1"/>
+    <w:lsdException w:name="Strong" w:uiPriority="22" w:qFormat="1"/>
+    <w:lsdException w:name="Emphasis" w:uiPriority="20" w:qFormat="1"/>
+    <w:lsdException w:name="Document Map" w:semiHidden="1" w:unhideWhenUsed="1"/>
+    <w:lsdException w:name="Plain Text" w:semiHidden="1" w:unhideWhenUsed="1"/>
+    <w:lsdException w:name="E-mail Signature" w:semiHidden="1" w:unhideWhenUsed="1"/>
+    <w:lsdException w:name="HTML Top of Form" w:semiHidden="1" w:unhideWhenUsed="1"/>
+    <w:lsdException w:name="HTML Bottom of Form" w:semiHidden="1" w:unhideWhenUsed="1"/>
+    <w:lsdException w:name="Normal (Web)" w:semiHidden="1" w:unhideWhenUsed="1"/>
+    <w:lsdException w:name="HTML Acronym" w:semiHidden="1" w:unhideWhenUsed="1"/>
+    <w:lsdException w:name="HTML Address" w:semiHidden="1" w:unhideWhenUsed="1"/>
+    <w:lsdException w:name="HTML Cite" w:semiHidden="1" w:unhideWhenUsed="1"/>
+    <w:lsdException w:name="HTML Code" w:semiHidden="1" w:unhideWhenUsed="1"/>
+    <w:lsdException w:name="HTML Definition" w:semiHidden="1" w:unhideWhenUsed="1"/>
+    <w:lsdException w:name="HTML Keyboard" w:semiHidden="1" w:unhideWhenUsed="1"/>
+    <w:lsdException w:name="HTML Preformatted" w:semiHidden="1" w:unhideWhenUsed="1"/>
+    <w:lsdException w:name="HTML Sample" w:semiHidden="1" w:unhideWhenUsed="1"/>
+    <w:lsdException w:name="HTML Typewriter" w:semiHidden="1" w:unhideWhenUsed="1"/>
+    <w:lsdException w:name="HTML Variable" w:semiHidden="1" w:unhideWhenUsed="1"/>
+    <w:lsdException w:name="Normal Table" w:semiHidden="1" w:unhideWhenUsed="1"/>
+    <w:lsdException w:name="annotation subject" w:semiHidden="1" w:unhideWhenUsed="1"/>
+    <w:lsdException w:name="No List" w:semiHidden="1" w:unhideWhenUsed="1"/>
+    <w:lsdException w:name="Outline List 1" w:semiHidden="1" w:unhideWhenUsed="1"/>
+    <w:lsdException w:name="Outline List 2" w:semiHidden="1" w:unhideWhenUsed="1"/>
+    <w:lsdException w:name="Outline List 3" w:semiHidden="1" w:unhideWhenUsed="1"/>
+    <w:lsdException w:name="Table Simple 1" w:semiHidden="1" w:unhideWhenUsed="1"/>
+    <w:lsdException w:name="Table Simple 2" w:semiHidden="1" w:unhideWhenUsed="1"/>
+    <w:lsdException w:name="Table Simple 3" w:semiHidden="1" w:unhideWhenUsed="1"/>
+    <w:lsdException w:name="Table Classic 1" w:semiHidden="1" w:unhideWhenUsed="1"/>
+    <w:lsdException w:name="Table Classic 2" w:semiHidden="1" w:unhideWhenUsed="1"/>
+    <w:lsdException w:name="Table Classic 3" w:semiHidden="1" w:unhideWhenUsed="1"/>
+    <w:lsdException w:name="Table Classic 4" w:semiHidden="1" w:unhideWhenUsed="1"/>
+    <w:lsdException w:name="Table Colorful 1" w:semiHidden="1" w:unhideWhenUsed="1"/>
+    <w:lsdException w:name="Table Colorful 2" w:semiHidden="1" w:unhideWhenUsed="1"/>
+    <w:lsdException w:name="Table Colorful 3" w:semiHidden="1" w:unhideWhenUsed="1"/>
+    <w:lsdException w:name="Table Columns 1" w:semiHidden="1" w:unhideWhenUsed="1"/>
+    <w:lsdException w:name="Table Columns 2" w:semiHidden="1" w:unhideWhenUsed="1"/>
+    <w:lsdException w:name="Table Columns 3" w:semiHidden="1" w:unhideWhenUsed="1"/>
+    <w:lsdException w:name="Table Columns 4" w:semiHidden="1" w:unhideWhenUsed="1"/>
+    <w:lsdException w:name="Table Columns 5" w:semiHidden="1" w:unhideWhenUsed="1"/>
+    <w:lsdException w:name="Table Grid 1" w:semiHidden="1" w:unhideWhenUsed="1"/>
+    <w:lsdException w:name="Table Grid 2" w:semiHidden="1" w:unhideWhenUsed="1"/>
+    <w:lsdException w:name="Table Grid 3" w:semiHidden="1" w:unhideWhenUsed="1"/>
+    <w:lsdException w:name="Table Grid 4" w:semiHidden="1" w:unhideWhenUsed="1"/>
+    <w:lsdException w:name="Table Grid 5" w:semiHidden="1" w:unhideWhenUsed="1"/>
+    <w:lsdException w:name="Table Grid 6" w:semiHidden="1" w:unhideWhenUsed="1"/>
+    <w:lsdException w:name="Table Grid 7" w:semiHidden="1" w:unhideWhenUsed="1"/>
+    <w:lsdException w:name="Table Grid 8" w:semiHidden="1" w:unhideWhenUsed="1"/>
+    <w:lsdException w:name="Table List 1" w:semiHidden="1" w:unhideWhenUsed="1"/>
+    <w:lsdException w:name="Table List 2" w:semiHidden="1" w:unhideWhenUsed="1"/>
+    <w:lsdException w:name="Table List 3" w:semiHidden="1" w:unhideWhenUsed="1"/>
+    <w:lsdException w:name="Table List 4" w:semiHidden="1" w:unhideWhenUsed="1"/>
+    <w:lsdException w:name="Table List 5" w:semiHidden="1" w:unhideWhenUsed="1"/>
+    <w:lsdException w:name="Table List 6" w:semiHidden="1" w:unhideWhenUsed="1"/>
+    <w:lsdException w:name="Table List 7" w:semiHidden="1" w:unhideWhenUsed="1"/>
+    <w:lsdException w:name="Table List 8" w:semiHidden="1" w:unhideWhenUsed="1"/>
+    <w:lsdException w:name="Table 3D effects 1" w:semiHidden="1" w:unhideWhenUsed="1"/>
+    <w:lsdException w:name="Table 3D effects 2" w:semiHidden="1" w:unhideWhenUsed="1"/>
+    <w:lsdException w:name="Table 3D effects 3" w:semiHidden="1" w:unhideWhenUsed="1"/>
+    <w:lsdException w:name="Table Contemporary" w:semiHidden="1" w:unhideWhenUsed="1"/>
+    <w:lsdException w:name="Table Elegant" w:semiHidden="1" w:unhideWhenUsed="1"/>
+    <w:lsdException w:name="Table Professional" w:semiHidden="1" w:unhideWhenUsed="1"/>
+    <w:lsdException w:name="Table Subtle 1" w:semiHidden="1" w:unhideWhenUsed="1"/>
+    <w:lsdException w:name="Table Subtle 2" w:semiHidden="1" w:unhideWhenUsed="1"/>
+    <w:lsdException w:name="Table Web 1" w:semiHidden="1" w:unhideWhenUsed="1"/>
+    <w:lsdException w:name="Table Web 2" w:semiHidden="1" w:unhideWhenUsed="1"/>
+    <w:lsdException w:name="Table Web 3" w:semiHidden="1" w:unhideWhenUsed="1"/>
+    <w:lsdException w:name="Balloon Text" w:semiHidden="1" w:unhideWhenUsed="1"/>
+    <w:lsdException w:name="Table Grid" w:uiPriority="39"/>
+    <w:lsdException w:name="Table Theme" w:semiHidden="1" w:unhideWhenUsed="1"/>
+    <w:lsdException w:name="Placeholder Text" w:semiHidden="1"/>
+    <w:lsdException w:name="Light Shading" w:uiPriority="60"/>
+    <w:lsdException w:name="Light List" w:uiPriority="61"/>
+    <w:lsdException w:name="Light Grid" w:uiPriority="62"/>
+    <w:lsdException w:name="Medium Shading 1" w:uiPriority="63"/>
+    <w:lsdException w:name="Medium Shading 2" w:uiPriority="64"/>
+    <w:lsdException w:name="Medium List 1" w:uiPriority="65"/>
+    <w:lsdException w:name="Medium List 2" w:uiPriority="66"/>
+    <w:lsdException w:name="Medium Grid 1" w:uiPriority="67"/>
+    <w:lsdException w:name="Medium Grid 2" w:uiPriority="68"/>
+    <w:lsdException w:name="Medium Grid 3" w:uiPriority="69"/>
+    <w:lsdException w:name="Dark List" w:uiPriority="70"/>
+    <w:lsdException w:name="Colorful Shading" w:uiPriority="71"/>
+    <w:lsdException w:name="Colorful List" w:uiPriority="72"/>
+    <w:lsdException w:name="Colorful Grid" w:uiPriority="73"/>
+    <w:lsdException w:name="Light Shading Accent 1" w:uiPriority="60"/>
+    <w:lsdException w:name="Light List Accent 1" w:uiPriority="61"/>
+    <w:lsdException w:name="Light Grid Accent 1" w:uiPriority="62"/>
+    <w:lsdException w:name="Medium Shading 1 Accent 1" w:uiPriority="63"/>
+    <w:lsdException w:name="Medium Shading 2 Accent 1" w:uiPriority="64"/>
+    <w:lsdException w:name="Medium List 1 Accent 1" w:uiPriority="65"/>
+    <w:lsdException w:name="Revision" w:semiHidden="1"/>
+    <w:lsdException w:name="Medium List 2 Accent 1" w:uiPriority="66"/>
+    <w:lsdException w:name="Medium Grid 1 Accent 1" w:uiPriority="67"/>
+    <w:lsdException w:name="Medium Grid 2 Accent 1" w:uiPriority="68"/>
+    <w:lsdException w:name="Medium Grid 3 Accent 1" w:uiPriority="69"/>
+    <w:lsdException w:name="Dark List Accent 1" w:uiPriority="70"/>
+    <w:lsdException w:name="Colorful Shading Accent 1" w:uiPriority="71"/>
+    <w:lsdException w:name="Colorful List Accent 1" w:uiPriority="72"/>
+    <w:lsdException w:name="Colorful Grid Accent 1" w:uiPriority="73"/>
+    <w:lsdException w:name="Light Shading Accent 2" w:uiPriority="60"/>
+    <w:lsdException w:name="Light List Accent 2" w:uiPriority="61"/>
+    <w:lsdException w:name="Light Grid Accent 2" w:uiPriority="62"/>
+    <w:lsdException w:name="Medium Shading 1 Accent 2" w:uiPriority="63"/>
+    <w:lsdException w:name="Medium Shading 2 Accent 2" w:uiPriority="64"/>
+    <w:lsdException w:name="Medium List 1 Accent 2" w:uiPriority="65"/>
+    <w:lsdException w:name="Medium List 2 Accent 2" w:uiPriority="66"/>
+    <w:lsdException w:name="Medium Grid 1 Accent 2" w:uiPriority="67"/>
+    <w:lsdException w:name="Medium Grid 2 Accent 2" w:uiPriority="68"/>
+    <w:lsdException w:name="Medium Grid 3 Accent 2" w:uiPriority="69"/>
+    <w:lsdException w:name="Dark List Accent 2" w:uiPriority="70"/>
+    <w:lsdException w:name="Colorful Shading Accent 2" w:uiPriority="71"/>
+    <w:lsdException w:name="Colorful List Accent 2" w:uiPriority="72"/>
+    <w:lsdException w:name="Colorful Grid Accent 2" w:uiPriority="73"/>
+    <w:lsdException w:name="Light Shading Accent 3" w:uiPriority="60"/>
+    <w:lsdException w:name="Light List Accent 3" w:uiPriority="61"/>
+    <w:lsdException w:name="Light Grid Accent 3" w:uiPriority="62"/>
+    <w:lsdException w:name="Medium Shading 1 Accent 3" w:uiPriority="63"/>
+    <w:lsdException w:name="Medium Shading 2 Accent 3" w:uiPriority="64"/>
+    <w:lsdException w:name="Medium List 1 Accent 3" w:uiPriority="65"/>
+    <w:lsdException w:name="Medium List 2 Accent 3" w:uiPriority="66"/>
+    <w:lsdException w:name="Medium Grid 1 Accent 3" w:uiPriority="67"/>
+    <w:lsdException w:name="Medium Grid 2 Accent 3" w:uiPriority="68"/>
+    <w:lsdException w:name="Medium Grid 3 Accent 3" w:uiPriority="69"/>
+    <w:lsdException w:name="Dark List Accent 3" w:uiPriority="70"/>
+    <w:lsdException w:name="Colorful Shading Accent 3" w:uiPriority="71"/>
+    <w:lsdException w:name="Colorful List Accent 3" w:uiPriority="72"/>
+    <w:lsdException w:name="Colorful Grid Accent 3" w:uiPriority="73"/>
+    <w:lsdException w:name="Light Shading Accent 4" w:uiPriority="60"/>
+    <w:lsdException w:name="Light List Accent 4" w:uiPriority="61"/>
+    <w:lsdException w:name="Light Grid Accent 4" w:uiPriority="62"/>
+    <w:lsdException w:name="Medium Shading 1 Accent 4" w:uiPriority="63"/>
+    <w:lsdException w:name="Medium Shading 2 Accent 4" w:uiPriority="64"/>
+    <w:lsdException w:name="Medium List 1 Accent 4" w:uiPriority="65"/>
+    <w:lsdException w:name="Medium List 2 Accent 4" w:uiPriority="66"/>
+    <w:lsdException w:name="Medium Grid 1 Accent 4" w:uiPriority="67"/>
+    <w:lsdException w:name="Medium Grid 2 Accent 4" w:uiPriority="68"/>
+    <w:lsdException w:name="Medium Grid 3 Accent 4" w:uiPriority="69"/>
+    <w:lsdException w:name="Dark List Accent 4" w:uiPriority="70"/>
+    <w:lsdException w:name="Colorful Shading Accent 4" w:uiPriority="71"/>
+    <w:lsdException w:name="Colorful List Accent 4" w:uiPriority="72"/>
+    <w:lsdException w:name="Colorful Grid Accent 4" w:uiPriority="73"/>
+    <w:lsdException w:name="Light Shading Accent 5" w:uiPriority="60"/>
+    <w:lsdException w:name="Light List Accent 5" w:uiPriority="61"/>
+    <w:lsdException w:name="Light Grid Accent 5" w:uiPriority="62"/>
+    <w:lsdException w:name="Medium Shading 1 Accent 5" w:uiPriority="63"/>
+    <w:lsdException w:name="Medium Shading 2 Accent 5" w:uiPriority="64"/>
+    <w:lsdException w:name="Medium List 1 Accent 5" w:uiPriority="65"/>
+    <w:lsdException w:name="Medium List 2 Accent 5" w:uiPriority="66"/>
+    <w:lsdException w:name="Medium Grid 1 Accent 5" w:uiPriority="67"/>
+    <w:lsdException w:name="Medium Grid 2 Accent 5" w:uiPriority="68"/>
+    <w:lsdException w:name="Medium Grid 3 Accent 5" w:uiPriority="69"/>
+    <w:lsdException w:name="Dark List Accent 5" w:uiPriority="70"/>
+    <w:lsdException w:name="Colorful Shading Accent 5" w:uiPriority="71"/>
+    <w:lsdException w:name="Colorful List Accent 5" w:uiPriority="72"/>
+    <w:lsdException w:name="Colorful Grid Accent 5" w:uiPriority="73"/>
+    <w:lsdException w:name="Light Shading Accent 6" w:uiPriority="60"/>
+    <w:lsdException w:name="Light List Accent 6" w:uiPriority="61"/>
+    <w:lsdException w:name="Light Grid Accent 6" w:uiPriority="62"/>
+    <w:lsdException w:name="Medium Shading 1 Accent 6" w:uiPriority="63"/>
+    <w:lsdException w:name="Medium Shading 2 Accent 6" w:uiPriority="64"/>
+    <w:lsdException w:name="Medium List 1 Accent 6" w:uiPriority="65"/>
+    <w:lsdException w:name="Medium List 2 Accent 6" w:uiPriority="66"/>
+    <w:lsdException w:name="Medium Grid 1 Accent 6" w:uiPriority="67"/>
+    <w:lsdException w:name="Medium Grid 2 Accent 6" w:uiPriority="68"/>
+    <w:lsdException w:name="Medium Grid 3 Accent 6" w:uiPriority="69"/>
+    <w:lsdException w:name="Dark List Accent 6" w:uiPriority="70"/>
+    <w:lsdException w:name="Colorful Shading Accent 6" w:uiPriority="71"/>
+    <w:lsdException w:name="Colorful List Accent 6" w:uiPriority="72"/>
+    <w:lsdException w:name="Colorful Grid Accent 6" w:uiPriority="73"/>
+    <w:lsdException w:name="Subtle Emphasis" w:uiPriority="19" w:qFormat="1"/>
+    <w:lsdException w:name="Intense Emphasis" w:uiPriority="21" w:qFormat="1"/>
+    <w:lsdException w:name="Subtle Reference" w:uiPriority="31" w:qFormat="1"/>
+    <w:lsdException w:name="Intense Reference" w:uiPriority="32" w:qFormat="1"/>
+    <w:lsdException w:name="Book Title" w:uiPriority="33" w:qFormat="1"/>
+    <w:lsdException w:name="Bibliography" w:semiHidden="1" w:uiPriority="37" w:unhideWhenUsed="1"/>
+    <w:lsdException w:name="TOC Heading" w:semiHidden="1" w:uiPriority="39" w:unhideWhenUsed="1" w:qFormat="1"/>
+    <w:lsdException w:name="Plain Table 1" w:uiPriority="41"/>
+    <w:lsdException w:name="Plain Table 2" w:uiPriority="42"/>
+    <w:lsdException w:name="Plain Table 3" w:uiPriority="43"/>
+    <w:lsdException w:name="Plain Table 4" w:uiPriority="44"/>
+    <w:lsdException w:name="Plain Table 5" w:uiPriority="45"/>
+    <w:lsdException w:name="Grid Table Light" w:uiPriority="40"/>
+    <w:lsdException w:name="Grid Table 1 Light" w:uiPriority="46"/>
+    <w:lsdException w:name="Grid Table 2" w:uiPriority="47"/>
+    <w:lsdException w:name="Grid Table 3" w:uiPriority="48"/>
+    <w:lsdException w:name="Grid Table 4" w:uiPriority="49"/>
+    <w:lsdException w:name="Grid Table 5 Dark" w:uiPriority="50"/>
+    <w:lsdException w:name="Grid Table 6 Colorful" w:uiPriority="51"/>
+    <w:lsdException w:name="Grid Table 7 Colorful" w:uiPriority="52"/>
+    <w:lsdException w:name="Grid Table 1 Light Accent 1" w:uiPriority="46"/>
+    <w:lsdException w:name="Grid Table 2 Accent 1" w:uiPriority="47"/>
+    <w:lsdException w:name="Grid Table 3 Accent 1" w:uiPriority="48"/>
+    <w:lsdException w:name="Grid Table 4 Accent 1" w:uiPriority="49"/>
+    <w:lsdException w:name="Grid Table 5 Dark Accent 1" w:uiPriority="50"/>
+    <w:lsdException w:name="Grid Table 6 Colorful Accent 1" w:uiPriority="51"/>
+    <w:lsdException w:name="Grid Table 7 Colorful Accent 1" w:uiPriority="52"/>
+    <w:lsdException w:name="Grid Table 1 Light Accent 2" w:uiPriority="46"/>
+    <w:lsdException w:name="Grid Table 2 Accent 2" w:uiPriority="47"/>
+    <w:lsdException w:name="Grid Table 3 Accent 2" w:uiPriority="48"/>
+    <w:lsdException w:name="Grid Table 4 Accent 2" w:uiPriority="49"/>
+    <w:lsdException w:name="Grid Table 5 Dark Accent 2" w:uiPriority="50"/>
+    <w:lsdException w:name="Grid Table 6 Colorful Accent 2" w:uiPriority="51"/>
+    <w:lsdException w:name="Grid Table 7 Colorful Accent 2" w:uiPriority="52"/>
+    <w:lsdException w:name="Grid Table 1 Light Accent 3" w:uiPriority="46"/>
+    <w:lsdException w:name="Grid Table 2 Accent 3" w:uiPriority="47"/>
+    <w:lsdException w:name="Grid Table 3 Accent 3" w:uiPriority="48"/>
+    <w:lsdException w:name="Grid Table 4 Accent 3" w:uiPriority="49"/>
+    <w:lsdException w:name="Grid Table 5 Dark Accent 3" w:uiPriority="50"/>
+    <w:lsdException w:name="Grid Table 6 Colorful Accent 3" w:uiPriority="51"/>
+    <w:lsdException w:name="Grid Table 7 Colorful Accent 3" w:uiPriority="52"/>
+    <w:lsdException w:name="Grid Table 1 Light Accent 4" w:uiPriority="46"/>
+    <w:lsdException w:name="Grid Table 2 Accent 4" w:uiPriority="47"/>
+    <w:lsdException w:name="Grid Table 3 Accent 4" w:uiPriority="48"/>
+    <w:lsdException w:name="Grid Table 4 Accent 4" w:uiPriority="49"/>
+    <w:lsdException w:name="Grid Table 5 Dark Accent 4" w:uiPriority="50"/>
+    <w:lsdException w:name="Grid Table 6 Colorful Accent 4" w:uiPriority="51"/>
+    <w:lsdException w:name="Grid Table 7 Colorful Accent 4" w:uiPriority="52"/>
+    <w:lsdException w:name="Grid Table 1 Light Accent 5" w:uiPriority="46"/>
+    <w:lsdException w:name="Grid Table 2 Accent 5" w:uiPriority="47"/>
+    <w:lsdException w:name="Grid Table 3 Accent 5" w:uiPriority="48"/>
+    <w:lsdException w:name="Grid Table 4 Accent 5" w:uiPriority="49"/>
+    <w:lsdException w:name="Grid Table 5 Dark Accent 5" w:uiPriority="50"/>
+    <w:lsdException w:name="Grid Table 6 Colorful Accent 5" w:uiPriority="51"/>
+    <w:lsdException w:name="Grid Table 7 Colorful Accent 5" w:uiPriority="52"/>
+    <w:lsdException w:name="Grid Table 1 Light Accent 6" w:uiPriority="46"/>
+    <w:lsdException w:name="Grid Table 2 Accent 6" w:uiPriority="47"/>
+    <w:lsdException w:name="Grid Table 3 Accent 6" w:uiPriority="48"/>
+    <w:lsdException w:name="Grid Table 4 Accent 6" w:uiPriority="49"/>
+    <w:lsdException w:name="Grid Table 5 Dark Accent 6" w:uiPriority="50"/>
+    <w:lsdException w:name="Grid Table 6 Colorful Accent 6" w:uiPriority="51"/>
+    <w:lsdException w:name="Grid Table 7 Colorful Accent 6" w:uiPriority="52"/>
+    <w:lsdException w:name="List Table 1 Light" w:uiPriority="46"/>
+    <w:lsdException w:name="List Table 2" w:uiPriority="47"/>
+    <w:lsdException w:name="List Table 3" w:uiPriority="48"/>
+    <w:lsdException w:name="List Table 4" w:uiPriority="49"/>
+    <w:lsdException w:name="List Table 5 Dark" w:uiPriority="50"/>
+    <w:lsdException w:name="List Table 6 Colorful" w:uiPriority="51"/>
+    <w:lsdException w:name="List Table 7 Colorful" w:uiPriority="52"/>
+    <w:lsdException w:name="List Table 1 Light Accent 1" w:uiPriority="46"/>
+    <w:lsdException w:name="List Table 2 Accent 1" w:uiPriority="47"/>
+    <w:lsdException w:name="List Table 3 Accent 1" w:uiPriority="48"/>
+    <w:lsdException w:name="List Table 4 Accent 1" w:uiPriority="49"/>
+    <w:lsdException w:name="List Table 5 Dark Accent 1" w:uiPriority="50"/>
+    <w:lsdException w:name="List Table 6 Colorful Accent 1" w:uiPriority="51"/>
+    <w:lsdException w:name="List Table 7 Colorful Accent 1" w:uiPriority="52"/>
+    <w:lsdException w:name="List Table 1 Light Accent 2" w:uiPriority="46"/>
+    <w:lsdException w:name="List Table 2 Accent 2" w:uiPriority="47"/>
+    <w:lsdException w:name="List Table 3 Accent 2" w:uiPriority="48"/>
+    <w:lsdException w:name="List Table 4 Accent 2" w:uiPriority="49"/>
+    <w:lsdException w:name="List Table 5 Dark Accent 2" w:uiPriority="50"/>
+    <w:lsdException w:name="List Table 6 Colorful Accent 2" w:uiPriority="51"/>
+    <w:lsdException w:name="List Table 7 Colorful Accent 2" w:uiPriority="52"/>
+    <w:lsdException w:name="List Table 1 Light Accent 3" w:uiPriority="46"/>
+    <w:lsdException w:name="List Table 2 Accent 3" w:uiPriority="47"/>
+    <w:lsdException w:name="List Table 3 Accent 3" w:uiPriority="48"/>
+    <w:lsdException w:name="List Table 4 Accent 3" w:uiPriority="49"/>
+    <w:lsdException w:name="List Table 5 Dark Accent 3" w:uiPriority="50"/>
+    <w:lsdException w:name="List Table 6 Colorful Accent 3" w:uiPriority="51"/>
+    <w:lsdException w:name="List Table 7 Colorful Accent 3" w:uiPriority="52"/>
+    <w:lsdException w:name="List Table 1 Light Accent 4" w:uiPriority="46"/>
+    <w:lsdException w:name="List Table 2 Accent 4" w:uiPriority="47"/>
+    <w:lsdException w:name="List Table 3 Accent 4" w:uiPriority="48"/>
+    <w:lsdException w:name="List Table 4 Accent 4" w:uiPriority="49"/>
+    <w:lsdException w:name="List Table 5 Dark Accent 4" w:uiPriority="50"/>
+    <w:lsdException w:name="List Table 6 Colorful Accent 4" w:uiPriority="51"/>
+    <w:lsdException w:name="List Table 7 Colorful Accent 4" w:uiPriority="52"/>
+    <w:lsdException w:name="List Table 1 Light Accent 5" w:uiPriority="46"/>
+    <w:lsdException w:name="List Table 2 Accent 5" w:uiPriority="47"/>
+    <w:lsdException w:name="List Table 3 Accent 5" w:uiPriority="48"/>
+    <w:lsdException w:name="List Table 4 Accent 5" w:uiPriority="49"/>
+    <w:lsdException w:name="List Table 5 Dark Accent 5" w:uiPriority="50"/>
+    <w:lsdException w:name="List Table 6 Colorful Accent 5" w:uiPriority="51"/>
+    <w:lsdException w:name="List Table 7 Colorful Accent 5" w:uiPriority="52"/>
+    <w:lsdException w:name="List Table 1 Light Accent 6" w:uiPriority="46"/>
+    <w:lsdException w:name="List Table 2 Accent 6" w:uiPriority="47"/>
+    <w:lsdException w:name="List Table 3 Accent 6" w:uiPriority="48"/>
+    <w:lsdException w:name="List Table 4 Accent 6" w:uiPriority="49"/>
+    <w:lsdException w:name="List Table 5 Dark Accent 6" w:uiPriority="50"/>
+    <w:lsdException w:name="List Table 6 Colorful Accent 6" w:uiPriority="51"/>
+    <w:lsdException w:name="List Table 7 Colorful Accent 6" w:uiPriority="52"/>
+    <w:lsdException w:name="Mention" w:semiHidden="1" w:unhideWhenUsed="1"/>
+    <w:lsdException w:name="Smart Hyperlink" w:semiHidden="1" w:unhideWhenUsed="1"/>
+    <w:lsdException w:name="Hashtag" w:semiHidden="1" w:unhideWhenUsed="1"/>
+    <w:lsdException w:name="Unresolved Mention" w:semiHidden="1" w:unhideWhenUsed="1"/>
+    <w:lsdException w:name="Smart Link" w:semiHidden="1" w:unhideWhenUsed="1"/>
   </w:latentStyles>
-  <w:style w:type="paragraph" w:default="1" w:styleId="1">
+  <w:style w:type="paragraph" w:default="1" w:styleId="Normal">
     <w:name w:val="Normal"/>
     <w:qFormat/>
-    <w:uiPriority w:val="0"/>
     <w:pPr>
       <w:spacing w:after="160" w:line="259" w:lineRule="auto"/>
     </w:pPr>
     <w:rPr>
-      <w:rFonts w:asciiTheme="minorHAnsi" w:hAnsiTheme="minorHAnsi" w:eastAsiaTheme="minorEastAsia" w:cstheme="minorBidi"/>
+      <w:rFonts w:asciiTheme="minorHAnsi" w:eastAsiaTheme="minorEastAsia" w:hAnsiTheme="minorHAnsi" w:cstheme="minorBidi"/>
       <w:sz w:val="22"/>
       <w:szCs w:val="22"/>
-      <w:lang w:val="en-US" w:eastAsia="zh-CN" w:bidi="ar-SA"/>
     </w:rPr>
   </w:style>
-  <w:style w:type="character" w:default="1" w:styleId="3">
+  <w:style w:type="character" w:default="1" w:styleId="DefaultParagraphFont">
     <w:name w:val="Default Paragraph Font"/>
+    <w:uiPriority w:val="1"/>
+    <w:semiHidden/>
     <w:unhideWhenUsed/>
-    <w:qFormat/>
-    <w:uiPriority w:val="1"/>
   </w:style>
-  <w:style w:type="table" w:default="1" w:styleId="5">
+  <w:style w:type="table" w:default="1" w:styleId="TableNormal">
     <w:name w:val="Normal Table"/>
+    <w:uiPriority w:val="99"/>
+    <w:semiHidden/>
     <w:unhideWhenUsed/>
-    <w:uiPriority w:val="99"/>
     <w:tblPr>
+      <w:tblInd w:w="0" w:type="dxa"/>
       <w:tblCellMar>
         <w:top w:w="0" w:type="dxa"/>
         <w:left w:w="108" w:type="dxa"/>
@@ -1491,42 +1788,48 @@
       </w:tblCellMar>
     </w:tblPr>
   </w:style>
-  <w:style w:type="paragraph" w:styleId="2">
+  <w:style w:type="numbering" w:default="1" w:styleId="NoList">
+    <w:name w:val="No List"/>
+    <w:uiPriority w:val="99"/>
+    <w:semiHidden/>
+    <w:unhideWhenUsed/>
+  </w:style>
+  <w:style w:type="paragraph" w:styleId="Date">
     <w:name w:val="Date"/>
-    <w:basedOn w:val="1"/>
-    <w:next w:val="1"/>
-    <w:link w:val="7"/>
+    <w:basedOn w:val="Normal"/>
+    <w:next w:val="Normal"/>
+    <w:link w:val="DateChar"/>
+    <w:uiPriority w:val="99"/>
     <w:unhideWhenUsed/>
     <w:qFormat/>
+  </w:style>
+  <w:style w:type="character" w:styleId="HTMLCode">
+    <w:name w:val="HTML Code"/>
+    <w:basedOn w:val="DefaultParagraphFont"/>
     <w:uiPriority w:val="99"/>
-  </w:style>
-  <w:style w:type="character" w:styleId="4">
-    <w:name w:val="HTML Code"/>
-    <w:basedOn w:val="3"/>
     <w:unhideWhenUsed/>
-    <w:uiPriority w:val="99"/>
     <w:rPr>
       <w:rFonts w:ascii="Courier New" w:hAnsi="Courier New" w:cs="Courier New"/>
       <w:sz w:val="20"/>
       <w:szCs w:val="20"/>
     </w:rPr>
   </w:style>
-  <w:style w:type="paragraph" w:customStyle="1" w:styleId="6">
-    <w:name w:val="List Paragraph"/>
-    <w:basedOn w:val="1"/>
+  <w:style w:type="paragraph" w:customStyle="1" w:styleId="ListParagraph1">
+    <w:name w:val="List Paragraph1"/>
+    <w:basedOn w:val="Normal"/>
+    <w:uiPriority w:val="34"/>
     <w:qFormat/>
-    <w:uiPriority w:val="34"/>
     <w:pPr>
       <w:ind w:left="720"/>
       <w:contextualSpacing/>
     </w:pPr>
   </w:style>
-  <w:style w:type="character" w:customStyle="1" w:styleId="7">
+  <w:style w:type="character" w:customStyle="1" w:styleId="DateChar">
     <w:name w:val="Date Char"/>
-    <w:basedOn w:val="3"/>
-    <w:link w:val="2"/>
+    <w:basedOn w:val="DefaultParagraphFont"/>
+    <w:link w:val="Date"/>
+    <w:uiPriority w:val="99"/>
     <w:semiHidden/>
-    <w:uiPriority w:val="99"/>
   </w:style>
 </w:styles>
 </file>
@@ -1783,6 +2086,7 @@
     </a:fmtScheme>
   </a:themeElements>
   <a:objectDefaults/>
+  <a:extraClrSchemeLst/>
 </a:theme>
 </file>
 

</xml_diff>